<commit_message>
TEM de cadastro de mensageiros finalizado
</commit_message>
<xml_diff>
--- a/Sistema/003-Teste/Testes-IT02/TEM - CRUD de Mensageiros.docx
+++ b/Sistema/003-Teste/Testes-IT02/TEM - CRUD de Mensageiros.docx
@@ -163,29 +163,7 @@
           <w:sz w:val="20"/>
           <w:szCs w:val="20"/>
         </w:rPr>
-        <w:t xml:space="preserve">ARTEFATO PARA TESTES DE </w:t>
-      </w:r>
-      <w:r>
-        <w:rPr>
-          <w:rFonts w:eastAsia="Arimo,Arial Narrow" w:cs="Arimo,Arial Narrow"/>
-          <w:b/>
-          <w:bCs/>
-          <w:color w:val="000000"/>
-          <w:sz w:val="20"/>
-          <w:szCs w:val="20"/>
-        </w:rPr>
-        <w:t>MANUAIS</w:t>
-      </w:r>
-      <w:r>
-        <w:rPr>
-          <w:rFonts w:eastAsia="Arimo,Arial Narrow" w:cs="Arimo,Arial Narrow"/>
-          <w:b/>
-          <w:bCs/>
-          <w:color w:val="000000"/>
-          <w:sz w:val="20"/>
-          <w:szCs w:val="20"/>
-        </w:rPr>
-        <w:t xml:space="preserve"> </w:t>
+        <w:t xml:space="preserve">ARTEFATO PARA TESTES DE MANUAIS </w:t>
       </w:r>
     </w:p>
     <w:p>
@@ -319,18 +297,7 @@
           <w:sz w:val="20"/>
           <w:szCs w:val="20"/>
         </w:rPr>
-        <w:t xml:space="preserve"> </w:t>
-      </w:r>
-      <w:r>
-        <w:rPr>
-          <w:rFonts w:eastAsia="Arimo,Arial Narrow" w:cs="Arimo,Arial Narrow"/>
-          <w:b w:val="false"/>
-          <w:bCs w:val="false"/>
-          <w:color w:val="000000"/>
-          <w:sz w:val="20"/>
-          <w:szCs w:val="20"/>
-        </w:rPr>
-        <w:t>JOSÉ RAFAEL FEITOSA REMÍGIO</w:t>
+        <w:t xml:space="preserve"> ANA MARIA SANTOS SILVA</w:t>
       </w:r>
     </w:p>
     <w:p>
@@ -366,7 +333,7 @@
         <w:tblStyle w:val="Table102"/>
         <w:tblW w:w="9860" w:type="dxa"/>
         <w:jc w:val="left"/>
-        <w:tblInd w:w="-170" w:type="dxa"/>
+        <w:tblInd w:w="-185" w:type="dxa"/>
         <w:tblBorders>
           <w:top w:val="single" w:sz="4" w:space="0" w:color="000001"/>
           <w:left w:val="single" w:sz="4" w:space="0" w:color="000001"/>
@@ -377,15 +344,15 @@
         </w:tblBorders>
         <w:tblCellMar>
           <w:top w:w="0" w:type="dxa"/>
-          <w:left w:w="48" w:type="dxa"/>
+          <w:left w:w="33" w:type="dxa"/>
           <w:bottom w:w="0" w:type="dxa"/>
           <w:right w:w="108" w:type="dxa"/>
         </w:tblCellMar>
         <w:tblLook w:val="0400"/>
       </w:tblPr>
       <w:tblGrid>
-        <w:gridCol w:w="359"/>
-        <w:gridCol w:w="3221"/>
+        <w:gridCol w:w="356"/>
+        <w:gridCol w:w="3224"/>
         <w:gridCol w:w="3152"/>
         <w:gridCol w:w="3127"/>
       </w:tblGrid>
@@ -405,7 +372,7 @@
             </w:tcBorders>
             <w:shd w:fill="000000"/>
             <w:tcMar>
-              <w:left w:w="48" w:type="dxa"/>
+              <w:left w:w="33" w:type="dxa"/>
             </w:tcMar>
           </w:tcPr>
           <w:p>
@@ -422,7 +389,7 @@
                 <w:sz w:val="20"/>
                 <w:szCs w:val="20"/>
               </w:rPr>
-              <w:t>TEA 01 –  ASSOCIAR MENSAGEIRO</w:t>
+              <w:t>TEM 01 – CADASTRO DE MENSAGEIRO VÁLIDO</w:t>
             </w:r>
           </w:p>
         </w:tc>
@@ -431,7 +398,7 @@
         <w:trPr/>
         <w:tc>
           <w:tcPr>
-            <w:tcW w:w="359" w:type="dxa"/>
+            <w:tcW w:w="356" w:type="dxa"/>
             <w:tcBorders>
               <w:top w:val="single" w:sz="4" w:space="0" w:color="000001"/>
               <w:left w:val="single" w:sz="4" w:space="0" w:color="000001"/>
@@ -466,7 +433,7 @@
         </w:tc>
         <w:tc>
           <w:tcPr>
-            <w:tcW w:w="3221" w:type="dxa"/>
+            <w:tcW w:w="3224" w:type="dxa"/>
             <w:tcBorders>
               <w:top w:val="single" w:sz="4" w:space="0" w:color="000001"/>
               <w:left w:val="single" w:sz="4" w:space="0" w:color="000001"/>
@@ -477,7 +444,7 @@
             </w:tcBorders>
             <w:shd w:fill="BFBFBF"/>
             <w:tcMar>
-              <w:left w:w="43" w:type="dxa"/>
+              <w:left w:w="28" w:type="dxa"/>
             </w:tcMar>
           </w:tcPr>
           <w:p>
@@ -515,7 +482,7 @@
             </w:tcBorders>
             <w:shd w:fill="BFBFBF"/>
             <w:tcMar>
-              <w:left w:w="43" w:type="dxa"/>
+              <w:left w:w="28" w:type="dxa"/>
             </w:tcMar>
           </w:tcPr>
           <w:p>
@@ -553,7 +520,7 @@
             </w:tcBorders>
             <w:shd w:fill="BFBFBF"/>
             <w:tcMar>
-              <w:left w:w="43" w:type="dxa"/>
+              <w:left w:w="28" w:type="dxa"/>
             </w:tcMar>
           </w:tcPr>
           <w:p>
@@ -585,7 +552,7 @@
         </w:trPr>
         <w:tc>
           <w:tcPr>
-            <w:tcW w:w="359" w:type="dxa"/>
+            <w:tcW w:w="356" w:type="dxa"/>
             <w:tcBorders>
               <w:top w:val="single" w:sz="4" w:space="0" w:color="000001"/>
               <w:left w:val="single" w:sz="4" w:space="0" w:color="000001"/>
@@ -619,7 +586,7 @@
         </w:tc>
         <w:tc>
           <w:tcPr>
-            <w:tcW w:w="3221" w:type="dxa"/>
+            <w:tcW w:w="3224" w:type="dxa"/>
             <w:tcBorders>
               <w:top w:val="single" w:sz="4" w:space="0" w:color="000001"/>
               <w:left w:val="single" w:sz="4" w:space="0" w:color="000001"/>
@@ -630,7 +597,7 @@
             </w:tcBorders>
             <w:shd w:fill="auto" w:val="clear"/>
             <w:tcMar>
-              <w:left w:w="43" w:type="dxa"/>
+              <w:left w:w="28" w:type="dxa"/>
             </w:tcMar>
           </w:tcPr>
           <w:p>
@@ -645,7 +612,7 @@
                 <w:sz w:val="20"/>
                 <w:szCs w:val="20"/>
               </w:rPr>
-              <w:t>Faz login como instituição  e clica no menu mensageiros. Após isto, clica no botão Novo mensageiro.</w:t>
+              <w:t>Abre o aplicativo e clica em criar conta</w:t>
             </w:r>
           </w:p>
         </w:tc>
@@ -662,7 +629,7 @@
             </w:tcBorders>
             <w:shd w:fill="auto" w:val="clear"/>
             <w:tcMar>
-              <w:left w:w="43" w:type="dxa"/>
+              <w:left w:w="28" w:type="dxa"/>
             </w:tcMar>
           </w:tcPr>
           <w:p>
@@ -677,45 +644,26 @@
                 <w:sz w:val="20"/>
                 <w:szCs w:val="20"/>
               </w:rPr>
-              <w:t>Email: “L”</w:t>
-            </w:r>
-          </w:p>
-          <w:p>
-            <w:pPr>
-              <w:pStyle w:val="Normal"/>
-              <w:spacing w:lineRule="auto" w:line="276" w:before="0" w:after="200"/>
-              <w:rPr/>
-            </w:pPr>
-            <w:r>
-              <w:rPr>
-                <w:color w:val="000000"/>
-                <w:sz w:val="20"/>
-                <w:szCs w:val="20"/>
-              </w:rPr>
-              <w:t xml:space="preserve">exibi componente autocomplete com o mensageiro Luciano com e-mail: “lucianosauro@gmail.com” </w:t>
-            </w:r>
-          </w:p>
-          <w:p>
-            <w:pPr>
-              <w:pStyle w:val="Normal"/>
-              <w:spacing w:lineRule="auto" w:line="276" w:before="0" w:after="200"/>
-              <w:rPr/>
-            </w:pPr>
-            <w:r>
-              <w:rPr>
-                <w:color w:val="000000"/>
-                <w:sz w:val="20"/>
-                <w:szCs w:val="20"/>
-              </w:rPr>
-              <w:t xml:space="preserve">Clica no </w:t>
-            </w:r>
-            <w:r>
-              <w:rPr>
-                <w:color w:val="000000"/>
-                <w:sz w:val="20"/>
-                <w:szCs w:val="20"/>
-              </w:rPr>
-              <w:t>componente com as infomações acima.</w:t>
+              <w:t xml:space="preserve">Nome: joao da silva; e-mail: </w:t>
+            </w:r>
+            <w:hyperlink r:id="rId3">
+              <w:r>
+                <w:rPr>
+                  <w:rStyle w:val="InternetLink"/>
+                  <w:color w:val="000000"/>
+                  <w:sz w:val="20"/>
+                  <w:szCs w:val="20"/>
+                </w:rPr>
+                <w:t>joaomensageiro@gmail.com</w:t>
+              </w:r>
+            </w:hyperlink>
+            <w:r>
+              <w:rPr>
+                <w:color w:val="000000"/>
+                <w:sz w:val="20"/>
+                <w:szCs w:val="20"/>
+              </w:rPr>
+              <w:t>; username: joaomensageiro; senha: mensageiro1; confirmação de senha: mensageiro1; cpf: 966.524.841-37</w:t>
             </w:r>
           </w:p>
         </w:tc>
@@ -732,7 +680,7 @@
             </w:tcBorders>
             <w:shd w:fill="auto" w:val="clear"/>
             <w:tcMar>
-              <w:left w:w="43" w:type="dxa"/>
+              <w:left w:w="28" w:type="dxa"/>
             </w:tcMar>
           </w:tcPr>
           <w:p>
@@ -747,115 +695,7 @@
                 <w:sz w:val="20"/>
                 <w:szCs w:val="20"/>
               </w:rPr>
-              <w:t>Mostra mensageiro abaixo com suas informações inclusive seu endereço.</w:t>
-            </w:r>
-          </w:p>
-        </w:tc>
-      </w:tr>
-      <w:tr>
-        <w:trPr>
-          <w:trHeight w:val="1116" w:hRule="atLeast"/>
-        </w:trPr>
-        <w:tc>
-          <w:tcPr>
-            <w:tcW w:w="359" w:type="dxa"/>
-            <w:tcBorders>
-              <w:left w:val="single" w:sz="4" w:space="0" w:color="000001"/>
-              <w:bottom w:val="single" w:sz="4" w:space="0" w:color="000001"/>
-              <w:right w:val="single" w:sz="4" w:space="0" w:color="000001"/>
-              <w:insideH w:val="single" w:sz="4" w:space="0" w:color="000001"/>
-              <w:insideV w:val="single" w:sz="4" w:space="0" w:color="000001"/>
-            </w:tcBorders>
-            <w:shd w:fill="auto" w:val="clear"/>
-          </w:tcPr>
-          <w:p>
-            <w:pPr>
-              <w:pStyle w:val="Normal"/>
-              <w:spacing w:lineRule="auto" w:line="276" w:before="0" w:after="200"/>
-              <w:rPr/>
-            </w:pPr>
-            <w:r>
-              <w:rPr/>
-              <w:t>2</w:t>
-            </w:r>
-          </w:p>
-        </w:tc>
-        <w:tc>
-          <w:tcPr>
-            <w:tcW w:w="3221" w:type="dxa"/>
-            <w:tcBorders>
-              <w:left w:val="single" w:sz="4" w:space="0" w:color="000001"/>
-              <w:bottom w:val="single" w:sz="4" w:space="0" w:color="000001"/>
-              <w:right w:val="single" w:sz="4" w:space="0" w:color="000001"/>
-              <w:insideH w:val="single" w:sz="4" w:space="0" w:color="000001"/>
-              <w:insideV w:val="single" w:sz="4" w:space="0" w:color="000001"/>
-            </w:tcBorders>
-            <w:shd w:fill="auto" w:val="clear"/>
-            <w:tcMar>
-              <w:left w:w="43" w:type="dxa"/>
-            </w:tcMar>
-          </w:tcPr>
-          <w:p>
-            <w:pPr>
-              <w:pStyle w:val="Normal"/>
-              <w:spacing w:lineRule="auto" w:line="276" w:before="0" w:after="200"/>
-              <w:rPr/>
-            </w:pPr>
-            <w:r>
-              <w:rPr/>
-              <w:t>Mensageiro está selecionado</w:t>
-            </w:r>
-          </w:p>
-        </w:tc>
-        <w:tc>
-          <w:tcPr>
-            <w:tcW w:w="3152" w:type="dxa"/>
-            <w:tcBorders>
-              <w:left w:val="single" w:sz="4" w:space="0" w:color="000001"/>
-              <w:bottom w:val="single" w:sz="4" w:space="0" w:color="000001"/>
-              <w:right w:val="single" w:sz="4" w:space="0" w:color="000001"/>
-              <w:insideH w:val="single" w:sz="4" w:space="0" w:color="000001"/>
-              <w:insideV w:val="single" w:sz="4" w:space="0" w:color="000001"/>
-            </w:tcBorders>
-            <w:shd w:fill="auto" w:val="clear"/>
-            <w:tcMar>
-              <w:left w:w="43" w:type="dxa"/>
-            </w:tcMar>
-          </w:tcPr>
-          <w:p>
-            <w:pPr>
-              <w:pStyle w:val="Normal"/>
-              <w:spacing w:lineRule="auto" w:line="276" w:before="0" w:after="200"/>
-              <w:rPr/>
-            </w:pPr>
-            <w:r>
-              <w:rPr/>
-            </w:r>
-          </w:p>
-        </w:tc>
-        <w:tc>
-          <w:tcPr>
-            <w:tcW w:w="3127" w:type="dxa"/>
-            <w:tcBorders>
-              <w:left w:val="single" w:sz="4" w:space="0" w:color="000001"/>
-              <w:bottom w:val="single" w:sz="4" w:space="0" w:color="000001"/>
-              <w:right w:val="single" w:sz="4" w:space="0" w:color="000001"/>
-              <w:insideH w:val="single" w:sz="4" w:space="0" w:color="000001"/>
-              <w:insideV w:val="single" w:sz="4" w:space="0" w:color="000001"/>
-            </w:tcBorders>
-            <w:shd w:fill="auto" w:val="clear"/>
-            <w:tcMar>
-              <w:left w:w="43" w:type="dxa"/>
-            </w:tcMar>
-          </w:tcPr>
-          <w:p>
-            <w:pPr>
-              <w:pStyle w:val="Normal"/>
-              <w:spacing w:lineRule="auto" w:line="276" w:before="0" w:after="200"/>
-              <w:rPr/>
-            </w:pPr>
-            <w:r>
-              <w:rPr/>
+              <w:t>Mostra activity de inicio da aplicação</w:t>
             </w:r>
           </w:p>
         </w:tc>
@@ -866,21 +706,10 @@
         <w:pStyle w:val="Normal"/>
         <w:spacing w:lineRule="auto" w:line="276" w:before="0" w:after="200"/>
         <w:jc w:val="both"/>
-        <w:rPr>
-          <w:rFonts w:ascii="Arial" w:hAnsi="Arial"/>
-          <w:color w:val="000000"/>
-          <w:sz w:val="20"/>
-          <w:szCs w:val="20"/>
-          <w:u w:val="double"/>
-        </w:rPr>
+        <w:rPr/>
       </w:pPr>
       <w:r>
-        <w:rPr>
-          <w:color w:val="000000"/>
-          <w:sz w:val="20"/>
-          <w:szCs w:val="20"/>
-          <w:u w:val="double"/>
-        </w:rPr>
+        <w:rPr/>
       </w:r>
     </w:p>
     <w:tbl>
@@ -888,7 +717,7 @@
         <w:tblStyle w:val="Table102"/>
         <w:tblW w:w="9860" w:type="dxa"/>
         <w:jc w:val="left"/>
-        <w:tblInd w:w="-170" w:type="dxa"/>
+        <w:tblInd w:w="-185" w:type="dxa"/>
         <w:tblBorders>
           <w:top w:val="single" w:sz="4" w:space="0" w:color="000001"/>
           <w:left w:val="single" w:sz="4" w:space="0" w:color="000001"/>
@@ -899,15 +728,15 @@
         </w:tblBorders>
         <w:tblCellMar>
           <w:top w:w="0" w:type="dxa"/>
-          <w:left w:w="48" w:type="dxa"/>
+          <w:left w:w="33" w:type="dxa"/>
           <w:bottom w:w="0" w:type="dxa"/>
           <w:right w:w="108" w:type="dxa"/>
         </w:tblCellMar>
         <w:tblLook w:val="0400"/>
       </w:tblPr>
       <w:tblGrid>
-        <w:gridCol w:w="359"/>
-        <w:gridCol w:w="3221"/>
+        <w:gridCol w:w="356"/>
+        <w:gridCol w:w="3224"/>
         <w:gridCol w:w="3152"/>
         <w:gridCol w:w="3127"/>
       </w:tblGrid>
@@ -927,7 +756,7 @@
             </w:tcBorders>
             <w:shd w:fill="000000"/>
             <w:tcMar>
-              <w:left w:w="48" w:type="dxa"/>
+              <w:left w:w="33" w:type="dxa"/>
             </w:tcMar>
           </w:tcPr>
           <w:p>
@@ -944,7 +773,7 @@
                 <w:sz w:val="20"/>
                 <w:szCs w:val="20"/>
               </w:rPr>
-              <w:t>TEA 02 – ASSOCIAR MENSAGEIRO JÁ ASSOCIADO</w:t>
+              <w:t>TEM 02 – CADASTRO DE MENSAGEIRO SEM CPF</w:t>
             </w:r>
           </w:p>
         </w:tc>
@@ -953,7 +782,7 @@
         <w:trPr/>
         <w:tc>
           <w:tcPr>
-            <w:tcW w:w="359" w:type="dxa"/>
+            <w:tcW w:w="356" w:type="dxa"/>
             <w:tcBorders>
               <w:top w:val="single" w:sz="4" w:space="0" w:color="000001"/>
               <w:left w:val="single" w:sz="4" w:space="0" w:color="000001"/>
@@ -968,12 +797,7 @@
             <w:pPr>
               <w:pStyle w:val="Normal"/>
               <w:spacing w:lineRule="auto" w:line="276" w:before="0" w:after="200"/>
-              <w:rPr>
-                <w:rFonts w:ascii="Arial" w:hAnsi="Arial"/>
-                <w:color w:val="000000"/>
-                <w:sz w:val="20"/>
-                <w:szCs w:val="20"/>
-              </w:rPr>
+              <w:rPr/>
             </w:pPr>
             <w:r>
               <w:rPr>
@@ -988,7 +812,7 @@
         </w:tc>
         <w:tc>
           <w:tcPr>
-            <w:tcW w:w="3221" w:type="dxa"/>
+            <w:tcW w:w="3224" w:type="dxa"/>
             <w:tcBorders>
               <w:top w:val="single" w:sz="4" w:space="0" w:color="000001"/>
               <w:left w:val="single" w:sz="4" w:space="0" w:color="000001"/>
@@ -999,19 +823,14 @@
             </w:tcBorders>
             <w:shd w:fill="BFBFBF"/>
             <w:tcMar>
-              <w:left w:w="43" w:type="dxa"/>
+              <w:left w:w="28" w:type="dxa"/>
             </w:tcMar>
           </w:tcPr>
           <w:p>
             <w:pPr>
               <w:pStyle w:val="Normal"/>
               <w:spacing w:lineRule="auto" w:line="276" w:before="0" w:after="200"/>
-              <w:rPr>
-                <w:rFonts w:ascii="Arial" w:hAnsi="Arial"/>
-                <w:color w:val="000000"/>
-                <w:sz w:val="20"/>
-                <w:szCs w:val="20"/>
-              </w:rPr>
+              <w:rPr/>
             </w:pPr>
             <w:r>
               <w:rPr>
@@ -1037,19 +856,14 @@
             </w:tcBorders>
             <w:shd w:fill="BFBFBF"/>
             <w:tcMar>
-              <w:left w:w="43" w:type="dxa"/>
+              <w:left w:w="28" w:type="dxa"/>
             </w:tcMar>
           </w:tcPr>
           <w:p>
             <w:pPr>
               <w:pStyle w:val="Normal"/>
               <w:spacing w:lineRule="auto" w:line="276" w:before="0" w:after="200"/>
-              <w:rPr>
-                <w:rFonts w:ascii="Arial" w:hAnsi="Arial"/>
-                <w:color w:val="000000"/>
-                <w:sz w:val="20"/>
-                <w:szCs w:val="20"/>
-              </w:rPr>
+              <w:rPr/>
             </w:pPr>
             <w:r>
               <w:rPr>
@@ -1075,19 +889,14 @@
             </w:tcBorders>
             <w:shd w:fill="BFBFBF"/>
             <w:tcMar>
-              <w:left w:w="43" w:type="dxa"/>
+              <w:left w:w="28" w:type="dxa"/>
             </w:tcMar>
           </w:tcPr>
           <w:p>
             <w:pPr>
               <w:pStyle w:val="Normal"/>
               <w:spacing w:lineRule="auto" w:line="276" w:before="0" w:after="200"/>
-              <w:rPr>
-                <w:rFonts w:ascii="Arial" w:hAnsi="Arial"/>
-                <w:color w:val="000000"/>
-                <w:sz w:val="20"/>
-                <w:szCs w:val="20"/>
-              </w:rPr>
+              <w:rPr/>
             </w:pPr>
             <w:r>
               <w:rPr>
@@ -1107,7 +916,7 @@
         </w:trPr>
         <w:tc>
           <w:tcPr>
-            <w:tcW w:w="359" w:type="dxa"/>
+            <w:tcW w:w="356" w:type="dxa"/>
             <w:tcBorders>
               <w:top w:val="single" w:sz="4" w:space="0" w:color="000001"/>
               <w:left w:val="single" w:sz="4" w:space="0" w:color="000001"/>
@@ -1122,12 +931,7 @@
             <w:pPr>
               <w:pStyle w:val="Normal"/>
               <w:spacing w:lineRule="auto" w:line="276" w:before="0" w:after="200"/>
-              <w:rPr>
-                <w:rFonts w:ascii="Arial" w:hAnsi="Arial"/>
-                <w:color w:val="000000"/>
-                <w:sz w:val="20"/>
-                <w:szCs w:val="20"/>
-              </w:rPr>
+              <w:rPr/>
             </w:pPr>
             <w:r>
               <w:rPr>
@@ -1141,7 +945,7 @@
         </w:tc>
         <w:tc>
           <w:tcPr>
-            <w:tcW w:w="3221" w:type="dxa"/>
+            <w:tcW w:w="3224" w:type="dxa"/>
             <w:tcBorders>
               <w:top w:val="single" w:sz="4" w:space="0" w:color="000001"/>
               <w:left w:val="single" w:sz="4" w:space="0" w:color="000001"/>
@@ -1152,7 +956,7 @@
             </w:tcBorders>
             <w:shd w:fill="auto" w:val="clear"/>
             <w:tcMar>
-              <w:left w:w="43" w:type="dxa"/>
+              <w:left w:w="28" w:type="dxa"/>
             </w:tcMar>
           </w:tcPr>
           <w:p>
@@ -1167,7 +971,7 @@
                 <w:sz w:val="20"/>
                 <w:szCs w:val="20"/>
               </w:rPr>
-              <w:t>Faz login como instituição  e clica no menu mensageiros. Após isto, clica no botão Novo Mensageiro.</w:t>
+              <w:t>Abre o aplicativo e clica em criar conta</w:t>
             </w:r>
           </w:p>
         </w:tc>
@@ -1184,7 +988,7 @@
             </w:tcBorders>
             <w:shd w:fill="auto" w:val="clear"/>
             <w:tcMar>
-              <w:left w:w="43" w:type="dxa"/>
+              <w:left w:w="28" w:type="dxa"/>
             </w:tcMar>
           </w:tcPr>
           <w:p>
@@ -1199,22 +1003,46 @@
                 <w:sz w:val="20"/>
                 <w:szCs w:val="20"/>
               </w:rPr>
-              <w:t>Email:”mensageiroTESTE@gmail.com</w:t>
-            </w:r>
-          </w:p>
-          <w:p>
-            <w:pPr>
-              <w:pStyle w:val="Normal"/>
-              <w:spacing w:lineRule="auto" w:line="276" w:before="0" w:after="200"/>
-              <w:rPr/>
-            </w:pPr>
-            <w:r>
-              <w:rPr>
-                <w:color w:val="000000"/>
-                <w:sz w:val="20"/>
-                <w:szCs w:val="20"/>
-              </w:rPr>
-              <w:t>Clica no botão Salvar</w:t>
+              <w:t xml:space="preserve">Nome: joao sauro; e-mail: </w:t>
+            </w:r>
+            <w:hyperlink r:id="rId4">
+              <w:r>
+                <w:rPr>
+                  <w:rStyle w:val="InternetLink"/>
+                  <w:color w:val="000000"/>
+                  <w:sz w:val="20"/>
+                  <w:szCs w:val="20"/>
+                </w:rPr>
+                <w:t>joao</w:t>
+              </w:r>
+            </w:hyperlink>
+            <w:r>
+              <w:rPr>
+                <w:rStyle w:val="InternetLink"/>
+                <w:color w:val="000000"/>
+                <w:sz w:val="20"/>
+                <w:szCs w:val="20"/>
+              </w:rPr>
+              <w:t>sauro</w:t>
+            </w:r>
+            <w:hyperlink r:id="rId5">
+              <w:r>
+                <w:rPr>
+                  <w:rStyle w:val="InternetLink"/>
+                  <w:color w:val="000000"/>
+                  <w:sz w:val="20"/>
+                  <w:szCs w:val="20"/>
+                </w:rPr>
+                <w:t>@gmail.com</w:t>
+              </w:r>
+            </w:hyperlink>
+            <w:r>
+              <w:rPr>
+                <w:color w:val="000000"/>
+                <w:sz w:val="20"/>
+                <w:szCs w:val="20"/>
+              </w:rPr>
+              <w:t>; username: dinosauro; senha: mensageiro1; confirmação de senha: mensageiro1; cpf: NULL</w:t>
             </w:r>
           </w:p>
         </w:tc>
@@ -1231,7 +1059,7 @@
             </w:tcBorders>
             <w:shd w:fill="auto" w:val="clear"/>
             <w:tcMar>
-              <w:left w:w="43" w:type="dxa"/>
+              <w:left w:w="28" w:type="dxa"/>
             </w:tcMar>
           </w:tcPr>
           <w:p>
@@ -1246,7 +1074,7 @@
                 <w:sz w:val="20"/>
                 <w:szCs w:val="20"/>
               </w:rPr>
-              <w:t>Exibição da mensagem: “Este mensageiro já está associado a esta instituição”.</w:t>
+              <w:t>Mostra mensagem de erro informando que o CPF deve ser preenchido</w:t>
             </w:r>
           </w:p>
         </w:tc>
@@ -1255,19 +1083,21 @@
     <w:p>
       <w:pPr>
         <w:pStyle w:val="Normal"/>
-        <w:rPr>
-          <w:rFonts w:ascii="Arial" w:hAnsi="Arial"/>
-          <w:color w:val="000000"/>
-          <w:sz w:val="20"/>
-          <w:szCs w:val="20"/>
-        </w:rPr>
+        <w:rPr/>
       </w:pPr>
       <w:r>
-        <w:rPr>
-          <w:color w:val="000000"/>
-          <w:sz w:val="20"/>
-          <w:szCs w:val="20"/>
-        </w:rPr>
+        <w:rPr/>
+      </w:r>
+    </w:p>
+    <w:p>
+      <w:pPr>
+        <w:pStyle w:val="Normal"/>
+        <w:spacing w:lineRule="auto" w:line="276" w:before="0" w:after="200"/>
+        <w:jc w:val="both"/>
+        <w:rPr/>
+      </w:pPr>
+      <w:r>
+        <w:rPr/>
       </w:r>
     </w:p>
     <w:tbl>
@@ -1275,7 +1105,7 @@
         <w:tblStyle w:val="Table102"/>
         <w:tblW w:w="9860" w:type="dxa"/>
         <w:jc w:val="left"/>
-        <w:tblInd w:w="-170" w:type="dxa"/>
+        <w:tblInd w:w="-185" w:type="dxa"/>
         <w:tblBorders>
           <w:top w:val="single" w:sz="4" w:space="0" w:color="000001"/>
           <w:left w:val="single" w:sz="4" w:space="0" w:color="000001"/>
@@ -1286,15 +1116,15 @@
         </w:tblBorders>
         <w:tblCellMar>
           <w:top w:w="0" w:type="dxa"/>
-          <w:left w:w="48" w:type="dxa"/>
+          <w:left w:w="33" w:type="dxa"/>
           <w:bottom w:w="0" w:type="dxa"/>
           <w:right w:w="108" w:type="dxa"/>
         </w:tblCellMar>
         <w:tblLook w:val="0400"/>
       </w:tblPr>
       <w:tblGrid>
-        <w:gridCol w:w="359"/>
-        <w:gridCol w:w="3221"/>
+        <w:gridCol w:w="356"/>
+        <w:gridCol w:w="3224"/>
         <w:gridCol w:w="3152"/>
         <w:gridCol w:w="3127"/>
       </w:tblGrid>
@@ -1314,7 +1144,7 @@
             </w:tcBorders>
             <w:shd w:fill="000000"/>
             <w:tcMar>
-              <w:left w:w="48" w:type="dxa"/>
+              <w:left w:w="33" w:type="dxa"/>
             </w:tcMar>
           </w:tcPr>
           <w:p>
@@ -1331,7 +1161,7 @@
                 <w:sz w:val="20"/>
                 <w:szCs w:val="20"/>
               </w:rPr>
-              <w:t>TEA 03 –  EDITAR MENSAGEIRO JA ASSOCIADO</w:t>
+              <w:t>TEM 03 – CADASTRO DE MENSAGEIRO COM E-MAIL INVÁLIDO</w:t>
             </w:r>
           </w:p>
         </w:tc>
@@ -1340,783 +1170,7 @@
         <w:trPr/>
         <w:tc>
           <w:tcPr>
-            <w:tcW w:w="359" w:type="dxa"/>
-            <w:tcBorders>
-              <w:top w:val="single" w:sz="4" w:space="0" w:color="000001"/>
-              <w:left w:val="single" w:sz="4" w:space="0" w:color="000001"/>
-              <w:bottom w:val="single" w:sz="4" w:space="0" w:color="000001"/>
-              <w:right w:val="single" w:sz="4" w:space="0" w:color="000001"/>
-              <w:insideH w:val="single" w:sz="4" w:space="0" w:color="000001"/>
-              <w:insideV w:val="single" w:sz="4" w:space="0" w:color="000001"/>
-            </w:tcBorders>
-            <w:shd w:fill="BFBFBF"/>
-          </w:tcPr>
-          <w:p>
-            <w:pPr>
-              <w:pStyle w:val="Normal"/>
-              <w:spacing w:lineRule="auto" w:line="276" w:before="0" w:after="200"/>
-              <w:rPr>
-                <w:rFonts w:ascii="Arial" w:hAnsi="Arial"/>
-                <w:color w:val="000000"/>
-                <w:sz w:val="20"/>
-                <w:szCs w:val="20"/>
-              </w:rPr>
-            </w:pPr>
-            <w:r>
-              <w:rPr>
-                <w:b/>
-                <w:color w:val="000000"/>
-                <w:sz w:val="20"/>
-                <w:szCs w:val="20"/>
-              </w:rPr>
-              <w:t xml:space="preserve"># </w:t>
-            </w:r>
-          </w:p>
-        </w:tc>
-        <w:tc>
-          <w:tcPr>
-            <w:tcW w:w="3221" w:type="dxa"/>
-            <w:tcBorders>
-              <w:top w:val="single" w:sz="4" w:space="0" w:color="000001"/>
-              <w:left w:val="single" w:sz="4" w:space="0" w:color="000001"/>
-              <w:bottom w:val="single" w:sz="4" w:space="0" w:color="000001"/>
-              <w:right w:val="single" w:sz="4" w:space="0" w:color="000001"/>
-              <w:insideH w:val="single" w:sz="4" w:space="0" w:color="000001"/>
-              <w:insideV w:val="single" w:sz="4" w:space="0" w:color="000001"/>
-            </w:tcBorders>
-            <w:shd w:fill="BFBFBF"/>
-            <w:tcMar>
-              <w:left w:w="43" w:type="dxa"/>
-            </w:tcMar>
-          </w:tcPr>
-          <w:p>
-            <w:pPr>
-              <w:pStyle w:val="Normal"/>
-              <w:spacing w:lineRule="auto" w:line="276" w:before="0" w:after="200"/>
-              <w:rPr>
-                <w:rFonts w:ascii="Arial" w:hAnsi="Arial"/>
-                <w:color w:val="000000"/>
-                <w:sz w:val="20"/>
-                <w:szCs w:val="20"/>
-              </w:rPr>
-            </w:pPr>
-            <w:r>
-              <w:rPr>
-                <w:b/>
-                <w:color w:val="000000"/>
-                <w:sz w:val="20"/>
-                <w:szCs w:val="20"/>
-              </w:rPr>
-              <w:t>DESCRIÇÃO DA SITUAÇÃO</w:t>
-            </w:r>
-          </w:p>
-        </w:tc>
-        <w:tc>
-          <w:tcPr>
-            <w:tcW w:w="3152" w:type="dxa"/>
-            <w:tcBorders>
-              <w:top w:val="single" w:sz="4" w:space="0" w:color="000001"/>
-              <w:left w:val="single" w:sz="4" w:space="0" w:color="000001"/>
-              <w:bottom w:val="single" w:sz="4" w:space="0" w:color="000001"/>
-              <w:right w:val="single" w:sz="4" w:space="0" w:color="000001"/>
-              <w:insideH w:val="single" w:sz="4" w:space="0" w:color="000001"/>
-              <w:insideV w:val="single" w:sz="4" w:space="0" w:color="000001"/>
-            </w:tcBorders>
-            <w:shd w:fill="BFBFBF"/>
-            <w:tcMar>
-              <w:left w:w="43" w:type="dxa"/>
-            </w:tcMar>
-          </w:tcPr>
-          <w:p>
-            <w:pPr>
-              <w:pStyle w:val="Normal"/>
-              <w:spacing w:lineRule="auto" w:line="276" w:before="0" w:after="200"/>
-              <w:rPr>
-                <w:rFonts w:ascii="Arial" w:hAnsi="Arial"/>
-                <w:color w:val="000000"/>
-                <w:sz w:val="20"/>
-                <w:szCs w:val="20"/>
-              </w:rPr>
-            </w:pPr>
-            <w:r>
-              <w:rPr>
-                <w:b/>
-                <w:color w:val="000000"/>
-                <w:sz w:val="20"/>
-                <w:szCs w:val="20"/>
-              </w:rPr>
-              <w:t>ENTRADAS PARA A SITUAÇÃO</w:t>
-            </w:r>
-          </w:p>
-        </w:tc>
-        <w:tc>
-          <w:tcPr>
-            <w:tcW w:w="3127" w:type="dxa"/>
-            <w:tcBorders>
-              <w:top w:val="single" w:sz="4" w:space="0" w:color="000001"/>
-              <w:left w:val="single" w:sz="4" w:space="0" w:color="000001"/>
-              <w:bottom w:val="single" w:sz="4" w:space="0" w:color="000001"/>
-              <w:right w:val="single" w:sz="4" w:space="0" w:color="000001"/>
-              <w:insideH w:val="single" w:sz="4" w:space="0" w:color="000001"/>
-              <w:insideV w:val="single" w:sz="4" w:space="0" w:color="000001"/>
-            </w:tcBorders>
-            <w:shd w:fill="BFBFBF"/>
-            <w:tcMar>
-              <w:left w:w="43" w:type="dxa"/>
-            </w:tcMar>
-          </w:tcPr>
-          <w:p>
-            <w:pPr>
-              <w:pStyle w:val="Normal"/>
-              <w:spacing w:lineRule="auto" w:line="276" w:before="0" w:after="200"/>
-              <w:rPr>
-                <w:rFonts w:ascii="Arial" w:hAnsi="Arial"/>
-                <w:color w:val="000000"/>
-                <w:sz w:val="20"/>
-                <w:szCs w:val="20"/>
-              </w:rPr>
-            </w:pPr>
-            <w:r>
-              <w:rPr>
-                <w:b/>
-                <w:color w:val="000000"/>
-                <w:sz w:val="20"/>
-                <w:szCs w:val="20"/>
-              </w:rPr>
-              <w:t>RESULTADO RESULTADO</w:t>
-            </w:r>
-          </w:p>
-        </w:tc>
-      </w:tr>
-      <w:tr>
-        <w:trPr>
-          <w:trHeight w:val="1116" w:hRule="atLeast"/>
-        </w:trPr>
-        <w:tc>
-          <w:tcPr>
-            <w:tcW w:w="359" w:type="dxa"/>
-            <w:tcBorders>
-              <w:top w:val="single" w:sz="4" w:space="0" w:color="000001"/>
-              <w:left w:val="single" w:sz="4" w:space="0" w:color="000001"/>
-              <w:bottom w:val="single" w:sz="4" w:space="0" w:color="000001"/>
-              <w:right w:val="single" w:sz="4" w:space="0" w:color="000001"/>
-              <w:insideH w:val="single" w:sz="4" w:space="0" w:color="000001"/>
-              <w:insideV w:val="single" w:sz="4" w:space="0" w:color="000001"/>
-            </w:tcBorders>
-            <w:shd w:fill="auto" w:val="clear"/>
-          </w:tcPr>
-          <w:p>
-            <w:pPr>
-              <w:pStyle w:val="Normal"/>
-              <w:spacing w:lineRule="auto" w:line="276" w:before="0" w:after="200"/>
-              <w:rPr>
-                <w:rFonts w:ascii="Arial" w:hAnsi="Arial"/>
-                <w:color w:val="000000"/>
-                <w:sz w:val="20"/>
-                <w:szCs w:val="20"/>
-              </w:rPr>
-            </w:pPr>
-            <w:r>
-              <w:rPr>
-                <w:color w:val="000000"/>
-                <w:sz w:val="20"/>
-                <w:szCs w:val="20"/>
-              </w:rPr>
-              <w:t>1</w:t>
-            </w:r>
-          </w:p>
-        </w:tc>
-        <w:tc>
-          <w:tcPr>
-            <w:tcW w:w="3221" w:type="dxa"/>
-            <w:tcBorders>
-              <w:top w:val="single" w:sz="4" w:space="0" w:color="000001"/>
-              <w:left w:val="single" w:sz="4" w:space="0" w:color="000001"/>
-              <w:bottom w:val="single" w:sz="4" w:space="0" w:color="000001"/>
-              <w:right w:val="single" w:sz="4" w:space="0" w:color="000001"/>
-              <w:insideH w:val="single" w:sz="4" w:space="0" w:color="000001"/>
-              <w:insideV w:val="single" w:sz="4" w:space="0" w:color="000001"/>
-            </w:tcBorders>
-            <w:shd w:fill="auto" w:val="clear"/>
-            <w:tcMar>
-              <w:left w:w="43" w:type="dxa"/>
-            </w:tcMar>
-          </w:tcPr>
-          <w:p>
-            <w:pPr>
-              <w:pStyle w:val="Normal"/>
-              <w:spacing w:lineRule="auto" w:line="276" w:before="0" w:after="200"/>
-              <w:rPr/>
-            </w:pPr>
-            <w:r>
-              <w:rPr>
-                <w:color w:val="000000"/>
-                <w:sz w:val="20"/>
-                <w:szCs w:val="20"/>
-              </w:rPr>
-              <w:t>Faz login como instituição  e clica no menu Itens doáveis. Após isto, clica no botão editar representado pelo icone de um lápis.</w:t>
-            </w:r>
-          </w:p>
-        </w:tc>
-        <w:tc>
-          <w:tcPr>
-            <w:tcW w:w="3152" w:type="dxa"/>
-            <w:tcBorders>
-              <w:top w:val="single" w:sz="4" w:space="0" w:color="000001"/>
-              <w:left w:val="single" w:sz="4" w:space="0" w:color="000001"/>
-              <w:bottom w:val="single" w:sz="4" w:space="0" w:color="000001"/>
-              <w:right w:val="single" w:sz="4" w:space="0" w:color="000001"/>
-              <w:insideH w:val="single" w:sz="4" w:space="0" w:color="000001"/>
-              <w:insideV w:val="single" w:sz="4" w:space="0" w:color="000001"/>
-            </w:tcBorders>
-            <w:shd w:fill="auto" w:val="clear"/>
-            <w:tcMar>
-              <w:left w:w="43" w:type="dxa"/>
-            </w:tcMar>
-          </w:tcPr>
-          <w:p>
-            <w:pPr>
-              <w:pStyle w:val="Normal"/>
-              <w:spacing w:lineRule="auto" w:line="276" w:before="0" w:after="200"/>
-              <w:rPr/>
-            </w:pPr>
-            <w:r>
-              <w:rPr>
-                <w:color w:val="000000"/>
-                <w:sz w:val="20"/>
-                <w:szCs w:val="20"/>
-              </w:rPr>
-              <w:t>Status:”inativo”</w:t>
-            </w:r>
-          </w:p>
-          <w:p>
-            <w:pPr>
-              <w:pStyle w:val="Normal"/>
-              <w:spacing w:lineRule="auto" w:line="276" w:before="0" w:after="200"/>
-              <w:rPr/>
-            </w:pPr>
-            <w:r>
-              <w:rPr>
-                <w:color w:val="000000"/>
-                <w:sz w:val="20"/>
-                <w:szCs w:val="20"/>
-              </w:rPr>
-              <w:t>Clica no botão Alterar.</w:t>
-            </w:r>
-          </w:p>
-        </w:tc>
-        <w:tc>
-          <w:tcPr>
-            <w:tcW w:w="3127" w:type="dxa"/>
-            <w:tcBorders>
-              <w:top w:val="single" w:sz="4" w:space="0" w:color="000001"/>
-              <w:left w:val="single" w:sz="4" w:space="0" w:color="000001"/>
-              <w:bottom w:val="single" w:sz="4" w:space="0" w:color="000001"/>
-              <w:right w:val="single" w:sz="4" w:space="0" w:color="000001"/>
-              <w:insideH w:val="single" w:sz="4" w:space="0" w:color="000001"/>
-              <w:insideV w:val="single" w:sz="4" w:space="0" w:color="000001"/>
-            </w:tcBorders>
-            <w:shd w:fill="auto" w:val="clear"/>
-            <w:tcMar>
-              <w:left w:w="43" w:type="dxa"/>
-            </w:tcMar>
-          </w:tcPr>
-          <w:p>
-            <w:pPr>
-              <w:pStyle w:val="Normal"/>
-              <w:spacing w:lineRule="auto" w:line="276" w:before="0" w:after="200"/>
-              <w:rPr/>
-            </w:pPr>
-            <w:r>
-              <w:rPr>
-                <w:color w:val="000000"/>
-                <w:sz w:val="20"/>
-                <w:szCs w:val="20"/>
-              </w:rPr>
-              <w:t>Exibição da mensagem: “Mensageiro atualizado com sucesso”.</w:t>
-            </w:r>
-          </w:p>
-        </w:tc>
-      </w:tr>
-    </w:tbl>
-    <w:p>
-      <w:pPr>
-        <w:pStyle w:val="Normal"/>
-        <w:rPr>
-          <w:rFonts w:ascii="Arial" w:hAnsi="Arial"/>
-          <w:color w:val="000000"/>
-          <w:sz w:val="20"/>
-          <w:szCs w:val="20"/>
-        </w:rPr>
-      </w:pPr>
-      <w:r>
-        <w:rPr>
-          <w:color w:val="000000"/>
-          <w:sz w:val="20"/>
-          <w:szCs w:val="20"/>
-        </w:rPr>
-      </w:r>
-    </w:p>
-    <w:tbl>
-      <w:tblPr>
-        <w:tblStyle w:val="Table102"/>
-        <w:tblW w:w="9860" w:type="dxa"/>
-        <w:jc w:val="left"/>
-        <w:tblInd w:w="-170" w:type="dxa"/>
-        <w:tblBorders>
-          <w:top w:val="single" w:sz="4" w:space="0" w:color="000001"/>
-          <w:left w:val="single" w:sz="4" w:space="0" w:color="000001"/>
-          <w:bottom w:val="single" w:sz="4" w:space="0" w:color="000001"/>
-          <w:right w:val="single" w:sz="4" w:space="0" w:color="000001"/>
-          <w:insideH w:val="single" w:sz="4" w:space="0" w:color="000001"/>
-          <w:insideV w:val="single" w:sz="4" w:space="0" w:color="000001"/>
-        </w:tblBorders>
-        <w:tblCellMar>
-          <w:top w:w="0" w:type="dxa"/>
-          <w:left w:w="48" w:type="dxa"/>
-          <w:bottom w:w="0" w:type="dxa"/>
-          <w:right w:w="108" w:type="dxa"/>
-        </w:tblCellMar>
-        <w:tblLook w:val="0400"/>
-      </w:tblPr>
-      <w:tblGrid>
-        <w:gridCol w:w="359"/>
-        <w:gridCol w:w="3221"/>
-        <w:gridCol w:w="3152"/>
-        <w:gridCol w:w="3127"/>
-      </w:tblGrid>
-      <w:tr>
-        <w:trPr/>
-        <w:tc>
-          <w:tcPr>
-            <w:tcW w:w="9859" w:type="dxa"/>
-            <w:gridSpan w:val="4"/>
-            <w:tcBorders>
-              <w:top w:val="single" w:sz="4" w:space="0" w:color="000001"/>
-              <w:left w:val="single" w:sz="4" w:space="0" w:color="000001"/>
-              <w:bottom w:val="single" w:sz="4" w:space="0" w:color="000001"/>
-              <w:right w:val="single" w:sz="4" w:space="0" w:color="000001"/>
-              <w:insideH w:val="single" w:sz="4" w:space="0" w:color="000001"/>
-              <w:insideV w:val="single" w:sz="4" w:space="0" w:color="000001"/>
-            </w:tcBorders>
-            <w:shd w:fill="000000"/>
-            <w:tcMar>
-              <w:left w:w="48" w:type="dxa"/>
-            </w:tcMar>
-          </w:tcPr>
-          <w:p>
-            <w:pPr>
-              <w:pStyle w:val="Normal"/>
-              <w:spacing w:lineRule="auto" w:line="276" w:before="0" w:after="200"/>
-              <w:jc w:val="center"/>
-              <w:rPr/>
-            </w:pPr>
-            <w:r>
-              <w:rPr>
-                <w:b/>
-                <w:color w:val="FFFFFF"/>
-                <w:sz w:val="20"/>
-                <w:szCs w:val="20"/>
-              </w:rPr>
-              <w:t>TEA 04 –  DESISTE DE EDITAR MENSAGEIRO</w:t>
-            </w:r>
-          </w:p>
-        </w:tc>
-      </w:tr>
-      <w:tr>
-        <w:trPr/>
-        <w:tc>
-          <w:tcPr>
-            <w:tcW w:w="359" w:type="dxa"/>
-            <w:tcBorders>
-              <w:top w:val="single" w:sz="4" w:space="0" w:color="000001"/>
-              <w:left w:val="single" w:sz="4" w:space="0" w:color="000001"/>
-              <w:bottom w:val="single" w:sz="4" w:space="0" w:color="000001"/>
-              <w:right w:val="single" w:sz="4" w:space="0" w:color="000001"/>
-              <w:insideH w:val="single" w:sz="4" w:space="0" w:color="000001"/>
-              <w:insideV w:val="single" w:sz="4" w:space="0" w:color="000001"/>
-            </w:tcBorders>
-            <w:shd w:fill="BFBFBF"/>
-          </w:tcPr>
-          <w:p>
-            <w:pPr>
-              <w:pStyle w:val="Normal"/>
-              <w:spacing w:lineRule="auto" w:line="276" w:before="0" w:after="200"/>
-              <w:rPr>
-                <w:rFonts w:ascii="Arial" w:hAnsi="Arial"/>
-                <w:color w:val="000000"/>
-                <w:sz w:val="20"/>
-                <w:szCs w:val="20"/>
-              </w:rPr>
-            </w:pPr>
-            <w:r>
-              <w:rPr>
-                <w:b/>
-                <w:color w:val="000000"/>
-                <w:sz w:val="20"/>
-                <w:szCs w:val="20"/>
-              </w:rPr>
-              <w:t xml:space="preserve"># </w:t>
-            </w:r>
-          </w:p>
-        </w:tc>
-        <w:tc>
-          <w:tcPr>
-            <w:tcW w:w="3221" w:type="dxa"/>
-            <w:tcBorders>
-              <w:top w:val="single" w:sz="4" w:space="0" w:color="000001"/>
-              <w:left w:val="single" w:sz="4" w:space="0" w:color="000001"/>
-              <w:bottom w:val="single" w:sz="4" w:space="0" w:color="000001"/>
-              <w:right w:val="single" w:sz="4" w:space="0" w:color="000001"/>
-              <w:insideH w:val="single" w:sz="4" w:space="0" w:color="000001"/>
-              <w:insideV w:val="single" w:sz="4" w:space="0" w:color="000001"/>
-            </w:tcBorders>
-            <w:shd w:fill="BFBFBF"/>
-            <w:tcMar>
-              <w:left w:w="43" w:type="dxa"/>
-            </w:tcMar>
-          </w:tcPr>
-          <w:p>
-            <w:pPr>
-              <w:pStyle w:val="Normal"/>
-              <w:spacing w:lineRule="auto" w:line="276" w:before="0" w:after="200"/>
-              <w:rPr>
-                <w:rFonts w:ascii="Arial" w:hAnsi="Arial"/>
-                <w:color w:val="000000"/>
-                <w:sz w:val="20"/>
-                <w:szCs w:val="20"/>
-              </w:rPr>
-            </w:pPr>
-            <w:r>
-              <w:rPr>
-                <w:b/>
-                <w:color w:val="000000"/>
-                <w:sz w:val="20"/>
-                <w:szCs w:val="20"/>
-              </w:rPr>
-              <w:t>DESCRIÇÃO DA SITUAÇÃO</w:t>
-            </w:r>
-          </w:p>
-        </w:tc>
-        <w:tc>
-          <w:tcPr>
-            <w:tcW w:w="3152" w:type="dxa"/>
-            <w:tcBorders>
-              <w:top w:val="single" w:sz="4" w:space="0" w:color="000001"/>
-              <w:left w:val="single" w:sz="4" w:space="0" w:color="000001"/>
-              <w:bottom w:val="single" w:sz="4" w:space="0" w:color="000001"/>
-              <w:right w:val="single" w:sz="4" w:space="0" w:color="000001"/>
-              <w:insideH w:val="single" w:sz="4" w:space="0" w:color="000001"/>
-              <w:insideV w:val="single" w:sz="4" w:space="0" w:color="000001"/>
-            </w:tcBorders>
-            <w:shd w:fill="BFBFBF"/>
-            <w:tcMar>
-              <w:left w:w="43" w:type="dxa"/>
-            </w:tcMar>
-          </w:tcPr>
-          <w:p>
-            <w:pPr>
-              <w:pStyle w:val="Normal"/>
-              <w:spacing w:lineRule="auto" w:line="276" w:before="0" w:after="200"/>
-              <w:rPr>
-                <w:rFonts w:ascii="Arial" w:hAnsi="Arial"/>
-                <w:color w:val="000000"/>
-                <w:sz w:val="20"/>
-                <w:szCs w:val="20"/>
-              </w:rPr>
-            </w:pPr>
-            <w:r>
-              <w:rPr>
-                <w:b/>
-                <w:color w:val="000000"/>
-                <w:sz w:val="20"/>
-                <w:szCs w:val="20"/>
-              </w:rPr>
-              <w:t>ENTRADAS PARA A SITUAÇÃO</w:t>
-            </w:r>
-          </w:p>
-        </w:tc>
-        <w:tc>
-          <w:tcPr>
-            <w:tcW w:w="3127" w:type="dxa"/>
-            <w:tcBorders>
-              <w:top w:val="single" w:sz="4" w:space="0" w:color="000001"/>
-              <w:left w:val="single" w:sz="4" w:space="0" w:color="000001"/>
-              <w:bottom w:val="single" w:sz="4" w:space="0" w:color="000001"/>
-              <w:right w:val="single" w:sz="4" w:space="0" w:color="000001"/>
-              <w:insideH w:val="single" w:sz="4" w:space="0" w:color="000001"/>
-              <w:insideV w:val="single" w:sz="4" w:space="0" w:color="000001"/>
-            </w:tcBorders>
-            <w:shd w:fill="BFBFBF"/>
-            <w:tcMar>
-              <w:left w:w="43" w:type="dxa"/>
-            </w:tcMar>
-          </w:tcPr>
-          <w:p>
-            <w:pPr>
-              <w:pStyle w:val="Normal"/>
-              <w:spacing w:lineRule="auto" w:line="276" w:before="0" w:after="200"/>
-              <w:rPr>
-                <w:rFonts w:ascii="Arial" w:hAnsi="Arial"/>
-                <w:color w:val="000000"/>
-                <w:sz w:val="20"/>
-                <w:szCs w:val="20"/>
-              </w:rPr>
-            </w:pPr>
-            <w:r>
-              <w:rPr>
-                <w:b/>
-                <w:color w:val="000000"/>
-                <w:sz w:val="20"/>
-                <w:szCs w:val="20"/>
-              </w:rPr>
-              <w:t>RESULTADO RESULTADO</w:t>
-            </w:r>
-          </w:p>
-        </w:tc>
-      </w:tr>
-      <w:tr>
-        <w:trPr>
-          <w:trHeight w:val="1116" w:hRule="atLeast"/>
-        </w:trPr>
-        <w:tc>
-          <w:tcPr>
-            <w:tcW w:w="359" w:type="dxa"/>
-            <w:tcBorders>
-              <w:top w:val="single" w:sz="4" w:space="0" w:color="000001"/>
-              <w:left w:val="single" w:sz="4" w:space="0" w:color="000001"/>
-              <w:bottom w:val="single" w:sz="4" w:space="0" w:color="000001"/>
-              <w:right w:val="single" w:sz="4" w:space="0" w:color="000001"/>
-              <w:insideH w:val="single" w:sz="4" w:space="0" w:color="000001"/>
-              <w:insideV w:val="single" w:sz="4" w:space="0" w:color="000001"/>
-            </w:tcBorders>
-            <w:shd w:fill="auto" w:val="clear"/>
-          </w:tcPr>
-          <w:p>
-            <w:pPr>
-              <w:pStyle w:val="Normal"/>
-              <w:spacing w:lineRule="auto" w:line="276" w:before="0" w:after="200"/>
-              <w:rPr>
-                <w:rFonts w:ascii="Arial" w:hAnsi="Arial"/>
-                <w:color w:val="000000"/>
-                <w:sz w:val="20"/>
-                <w:szCs w:val="20"/>
-              </w:rPr>
-            </w:pPr>
-            <w:r>
-              <w:rPr>
-                <w:color w:val="000000"/>
-                <w:sz w:val="20"/>
-                <w:szCs w:val="20"/>
-              </w:rPr>
-              <w:t>1</w:t>
-            </w:r>
-          </w:p>
-        </w:tc>
-        <w:tc>
-          <w:tcPr>
-            <w:tcW w:w="3221" w:type="dxa"/>
-            <w:tcBorders>
-              <w:top w:val="single" w:sz="4" w:space="0" w:color="000001"/>
-              <w:left w:val="single" w:sz="4" w:space="0" w:color="000001"/>
-              <w:bottom w:val="single" w:sz="4" w:space="0" w:color="000001"/>
-              <w:right w:val="single" w:sz="4" w:space="0" w:color="000001"/>
-              <w:insideH w:val="single" w:sz="4" w:space="0" w:color="000001"/>
-              <w:insideV w:val="single" w:sz="4" w:space="0" w:color="000001"/>
-            </w:tcBorders>
-            <w:shd w:fill="auto" w:val="clear"/>
-            <w:tcMar>
-              <w:left w:w="43" w:type="dxa"/>
-            </w:tcMar>
-          </w:tcPr>
-          <w:p>
-            <w:pPr>
-              <w:pStyle w:val="Normal"/>
-              <w:spacing w:lineRule="auto" w:line="276" w:before="0" w:after="200"/>
-              <w:rPr/>
-            </w:pPr>
-            <w:r>
-              <w:rPr>
-                <w:color w:val="000000"/>
-                <w:sz w:val="20"/>
-                <w:szCs w:val="20"/>
-              </w:rPr>
-              <w:t>Faz login como instituição  e clica no menu Itens doáveis. Após isto, clica no botão editar representado pelo icone de um lápis.</w:t>
-            </w:r>
-          </w:p>
-        </w:tc>
-        <w:tc>
-          <w:tcPr>
-            <w:tcW w:w="3152" w:type="dxa"/>
-            <w:tcBorders>
-              <w:top w:val="single" w:sz="4" w:space="0" w:color="000001"/>
-              <w:left w:val="single" w:sz="4" w:space="0" w:color="000001"/>
-              <w:bottom w:val="single" w:sz="4" w:space="0" w:color="000001"/>
-              <w:right w:val="single" w:sz="4" w:space="0" w:color="000001"/>
-              <w:insideH w:val="single" w:sz="4" w:space="0" w:color="000001"/>
-              <w:insideV w:val="single" w:sz="4" w:space="0" w:color="000001"/>
-            </w:tcBorders>
-            <w:shd w:fill="auto" w:val="clear"/>
-            <w:tcMar>
-              <w:left w:w="43" w:type="dxa"/>
-            </w:tcMar>
-          </w:tcPr>
-          <w:p>
-            <w:pPr>
-              <w:pStyle w:val="Normal"/>
-              <w:spacing w:lineRule="auto" w:line="276" w:before="0" w:after="200"/>
-              <w:rPr/>
-            </w:pPr>
-            <w:r>
-              <w:rPr>
-                <w:color w:val="000000"/>
-                <w:sz w:val="20"/>
-                <w:szCs w:val="20"/>
-              </w:rPr>
-              <w:t>Status: “ativo”</w:t>
-            </w:r>
-          </w:p>
-          <w:p>
-            <w:pPr>
-              <w:pStyle w:val="Normal"/>
-              <w:spacing w:lineRule="auto" w:line="276" w:before="0" w:after="200"/>
-              <w:rPr/>
-            </w:pPr>
-            <w:r>
-              <w:rPr>
-                <w:color w:val="000000"/>
-                <w:sz w:val="20"/>
-                <w:szCs w:val="20"/>
-              </w:rPr>
-              <w:t>Clica no botão Cancelar.</w:t>
-            </w:r>
-          </w:p>
-        </w:tc>
-        <w:tc>
-          <w:tcPr>
-            <w:tcW w:w="3127" w:type="dxa"/>
-            <w:tcBorders>
-              <w:top w:val="single" w:sz="4" w:space="0" w:color="000001"/>
-              <w:left w:val="single" w:sz="4" w:space="0" w:color="000001"/>
-              <w:bottom w:val="single" w:sz="4" w:space="0" w:color="000001"/>
-              <w:right w:val="single" w:sz="4" w:space="0" w:color="000001"/>
-              <w:insideH w:val="single" w:sz="4" w:space="0" w:color="000001"/>
-              <w:insideV w:val="single" w:sz="4" w:space="0" w:color="000001"/>
-            </w:tcBorders>
-            <w:shd w:fill="auto" w:val="clear"/>
-            <w:tcMar>
-              <w:left w:w="43" w:type="dxa"/>
-            </w:tcMar>
-          </w:tcPr>
-          <w:p>
-            <w:pPr>
-              <w:pStyle w:val="Normal"/>
-              <w:spacing w:lineRule="auto" w:line="276" w:before="0" w:after="200"/>
-              <w:rPr/>
-            </w:pPr>
-            <w:bookmarkStart w:id="1" w:name="__DdeLink__507_2112629204"/>
-            <w:bookmarkEnd w:id="1"/>
-            <w:r>
-              <w:rPr>
-                <w:color w:val="000000"/>
-                <w:sz w:val="20"/>
-                <w:szCs w:val="20"/>
-              </w:rPr>
-              <w:t>Retorna para a tabela na página de mensageiros.</w:t>
-            </w:r>
-          </w:p>
-        </w:tc>
-      </w:tr>
-    </w:tbl>
-    <w:p>
-      <w:pPr>
-        <w:pStyle w:val="Normal"/>
-        <w:rPr>
-          <w:rFonts w:ascii="Arial" w:hAnsi="Arial"/>
-          <w:color w:val="000000"/>
-          <w:sz w:val="20"/>
-          <w:szCs w:val="20"/>
-        </w:rPr>
-      </w:pPr>
-      <w:r>
-        <w:rPr>
-          <w:color w:val="000000"/>
-          <w:sz w:val="20"/>
-          <w:szCs w:val="20"/>
-        </w:rPr>
-      </w:r>
-    </w:p>
-    <w:tbl>
-      <w:tblPr>
-        <w:tblStyle w:val="Table102"/>
-        <w:tblW w:w="9860" w:type="dxa"/>
-        <w:jc w:val="left"/>
-        <w:tblInd w:w="-170" w:type="dxa"/>
-        <w:tblBorders>
-          <w:top w:val="single" w:sz="4" w:space="0" w:color="000001"/>
-          <w:left w:val="single" w:sz="4" w:space="0" w:color="000001"/>
-          <w:bottom w:val="single" w:sz="4" w:space="0" w:color="000001"/>
-          <w:right w:val="single" w:sz="4" w:space="0" w:color="000001"/>
-          <w:insideH w:val="single" w:sz="4" w:space="0" w:color="000001"/>
-          <w:insideV w:val="single" w:sz="4" w:space="0" w:color="000001"/>
-        </w:tblBorders>
-        <w:tblCellMar>
-          <w:top w:w="0" w:type="dxa"/>
-          <w:left w:w="48" w:type="dxa"/>
-          <w:bottom w:w="0" w:type="dxa"/>
-          <w:right w:w="108" w:type="dxa"/>
-        </w:tblCellMar>
-        <w:tblLook w:val="0400"/>
-      </w:tblPr>
-      <w:tblGrid>
-        <w:gridCol w:w="359"/>
-        <w:gridCol w:w="3221"/>
-        <w:gridCol w:w="3152"/>
-        <w:gridCol w:w="3127"/>
-      </w:tblGrid>
-      <w:tr>
-        <w:trPr/>
-        <w:tc>
-          <w:tcPr>
-            <w:tcW w:w="9859" w:type="dxa"/>
-            <w:gridSpan w:val="4"/>
-            <w:tcBorders>
-              <w:top w:val="single" w:sz="4" w:space="0" w:color="000001"/>
-              <w:left w:val="single" w:sz="4" w:space="0" w:color="000001"/>
-              <w:bottom w:val="single" w:sz="4" w:space="0" w:color="000001"/>
-              <w:right w:val="single" w:sz="4" w:space="0" w:color="000001"/>
-              <w:insideH w:val="single" w:sz="4" w:space="0" w:color="000001"/>
-              <w:insideV w:val="single" w:sz="4" w:space="0" w:color="000001"/>
-            </w:tcBorders>
-            <w:shd w:fill="000000"/>
-            <w:tcMar>
-              <w:left w:w="48" w:type="dxa"/>
-            </w:tcMar>
-          </w:tcPr>
-          <w:p>
-            <w:pPr>
-              <w:pStyle w:val="Normal"/>
-              <w:spacing w:lineRule="auto" w:line="276" w:before="0" w:after="200"/>
-              <w:jc w:val="center"/>
-              <w:rPr/>
-            </w:pPr>
-            <w:r>
-              <w:rPr>
-                <w:b/>
-                <w:color w:val="FFFFFF"/>
-                <w:sz w:val="20"/>
-                <w:szCs w:val="20"/>
-              </w:rPr>
-              <w:t>TEA 05 –  PESQUISAR MENSAGEIRO POR NOME</w:t>
-            </w:r>
-          </w:p>
-        </w:tc>
-      </w:tr>
-      <w:tr>
-        <w:trPr/>
-        <w:tc>
-          <w:tcPr>
-            <w:tcW w:w="359" w:type="dxa"/>
+            <w:tcW w:w="356" w:type="dxa"/>
             <w:tcBorders>
               <w:top w:val="single" w:sz="4" w:space="0" w:color="000001"/>
               <w:left w:val="single" w:sz="4" w:space="0" w:color="000001"/>
@@ -2146,7 +1200,7 @@
         </w:tc>
         <w:tc>
           <w:tcPr>
-            <w:tcW w:w="3221" w:type="dxa"/>
+            <w:tcW w:w="3224" w:type="dxa"/>
             <w:tcBorders>
               <w:top w:val="single" w:sz="4" w:space="0" w:color="000001"/>
               <w:left w:val="single" w:sz="4" w:space="0" w:color="000001"/>
@@ -2157,7 +1211,7 @@
             </w:tcBorders>
             <w:shd w:fill="BFBFBF"/>
             <w:tcMar>
-              <w:left w:w="43" w:type="dxa"/>
+              <w:left w:w="28" w:type="dxa"/>
             </w:tcMar>
           </w:tcPr>
           <w:p>
@@ -2190,7 +1244,7 @@
             </w:tcBorders>
             <w:shd w:fill="BFBFBF"/>
             <w:tcMar>
-              <w:left w:w="43" w:type="dxa"/>
+              <w:left w:w="28" w:type="dxa"/>
             </w:tcMar>
           </w:tcPr>
           <w:p>
@@ -2223,7 +1277,7 @@
             </w:tcBorders>
             <w:shd w:fill="BFBFBF"/>
             <w:tcMar>
-              <w:left w:w="43" w:type="dxa"/>
+              <w:left w:w="28" w:type="dxa"/>
             </w:tcMar>
           </w:tcPr>
           <w:p>
@@ -2250,7 +1304,7 @@
         </w:trPr>
         <w:tc>
           <w:tcPr>
-            <w:tcW w:w="359" w:type="dxa"/>
+            <w:tcW w:w="356" w:type="dxa"/>
             <w:tcBorders>
               <w:top w:val="single" w:sz="4" w:space="0" w:color="000001"/>
               <w:left w:val="single" w:sz="4" w:space="0" w:color="000001"/>
@@ -2279,7 +1333,7 @@
         </w:tc>
         <w:tc>
           <w:tcPr>
-            <w:tcW w:w="3221" w:type="dxa"/>
+            <w:tcW w:w="3224" w:type="dxa"/>
             <w:tcBorders>
               <w:top w:val="single" w:sz="4" w:space="0" w:color="000001"/>
               <w:left w:val="single" w:sz="4" w:space="0" w:color="000001"/>
@@ -2290,7 +1344,7 @@
             </w:tcBorders>
             <w:shd w:fill="auto" w:val="clear"/>
             <w:tcMar>
-              <w:left w:w="43" w:type="dxa"/>
+              <w:left w:w="28" w:type="dxa"/>
             </w:tcMar>
           </w:tcPr>
           <w:p>
@@ -2305,7 +1359,7 @@
                 <w:sz w:val="20"/>
                 <w:szCs w:val="20"/>
               </w:rPr>
-              <w:t>Faz login como instituição  e clica no menu Itens doáveis. Após isto, insere o nome na caixa de pesquisa.</w:t>
+              <w:t>Abre o aplicativo e clica em criar conta</w:t>
             </w:r>
           </w:p>
         </w:tc>
@@ -2322,7 +1376,7 @@
             </w:tcBorders>
             <w:shd w:fill="auto" w:val="clear"/>
             <w:tcMar>
-              <w:left w:w="43" w:type="dxa"/>
+              <w:left w:w="28" w:type="dxa"/>
             </w:tcMar>
           </w:tcPr>
           <w:p>
@@ -2337,7 +1391,7 @@
                 <w:sz w:val="20"/>
                 <w:szCs w:val="20"/>
               </w:rPr>
-              <w:t>Nome:”mensageiroTESTE”</w:t>
+              <w:t>Nome: jose santos; e-mail: josezinho username: josezinho; senha: jose123; confirmação de senha: jose123; cpf: 897.154.625-61</w:t>
             </w:r>
           </w:p>
         </w:tc>
@@ -2354,7 +1408,7 @@
             </w:tcBorders>
             <w:shd w:fill="auto" w:val="clear"/>
             <w:tcMar>
-              <w:left w:w="43" w:type="dxa"/>
+              <w:left w:w="28" w:type="dxa"/>
             </w:tcMar>
           </w:tcPr>
           <w:p>
@@ -2369,7 +1423,7 @@
                 <w:sz w:val="20"/>
                 <w:szCs w:val="20"/>
               </w:rPr>
-              <w:t>Presença do mensageiro associado na tabela na página de mensageiros.</w:t>
+              <w:t>Mostra mensagem de erro informando que o endereço de e-mail é inválido</w:t>
             </w:r>
           </w:p>
         </w:tc>
@@ -2378,37 +1432,10 @@
     <w:p>
       <w:pPr>
         <w:pStyle w:val="Normal"/>
-        <w:rPr>
-          <w:rFonts w:ascii="Arial" w:hAnsi="Arial"/>
-          <w:color w:val="000000"/>
-          <w:sz w:val="20"/>
-          <w:szCs w:val="20"/>
-        </w:rPr>
+        <w:rPr/>
       </w:pPr>
       <w:r>
-        <w:rPr>
-          <w:color w:val="000000"/>
-          <w:sz w:val="20"/>
-          <w:szCs w:val="20"/>
-        </w:rPr>
-      </w:r>
-    </w:p>
-    <w:p>
-      <w:pPr>
-        <w:pStyle w:val="Normal"/>
-        <w:rPr>
-          <w:rFonts w:ascii="Arial" w:hAnsi="Arial"/>
-          <w:color w:val="000000"/>
-          <w:sz w:val="20"/>
-          <w:szCs w:val="20"/>
-        </w:rPr>
-      </w:pPr>
-      <w:r>
-        <w:rPr>
-          <w:color w:val="000000"/>
-          <w:sz w:val="20"/>
-          <w:szCs w:val="20"/>
-        </w:rPr>
+        <w:rPr/>
       </w:r>
     </w:p>
     <w:tbl>
@@ -2416,7 +1443,7 @@
         <w:tblStyle w:val="Table102"/>
         <w:tblW w:w="9860" w:type="dxa"/>
         <w:jc w:val="left"/>
-        <w:tblInd w:w="-170" w:type="dxa"/>
+        <w:tblInd w:w="-185" w:type="dxa"/>
         <w:tblBorders>
           <w:top w:val="single" w:sz="4" w:space="0" w:color="000001"/>
           <w:left w:val="single" w:sz="4" w:space="0" w:color="000001"/>
@@ -2427,23 +1454,23 @@
         </w:tblBorders>
         <w:tblCellMar>
           <w:top w:w="0" w:type="dxa"/>
-          <w:left w:w="48" w:type="dxa"/>
+          <w:left w:w="33" w:type="dxa"/>
           <w:bottom w:w="0" w:type="dxa"/>
           <w:right w:w="108" w:type="dxa"/>
         </w:tblCellMar>
         <w:tblLook w:val="0400"/>
       </w:tblPr>
       <w:tblGrid>
-        <w:gridCol w:w="359"/>
-        <w:gridCol w:w="3221"/>
+        <w:gridCol w:w="356"/>
+        <w:gridCol w:w="3224"/>
         <w:gridCol w:w="3152"/>
-        <w:gridCol w:w="3127"/>
+        <w:gridCol w:w="3128"/>
       </w:tblGrid>
       <w:tr>
         <w:trPr/>
         <w:tc>
           <w:tcPr>
-            <w:tcW w:w="9859" w:type="dxa"/>
+            <w:tcW w:w="9860" w:type="dxa"/>
             <w:gridSpan w:val="4"/>
             <w:tcBorders>
               <w:top w:val="single" w:sz="4" w:space="0" w:color="000001"/>
@@ -2455,7 +1482,7 @@
             </w:tcBorders>
             <w:shd w:fill="000000"/>
             <w:tcMar>
-              <w:left w:w="48" w:type="dxa"/>
+              <w:left w:w="33" w:type="dxa"/>
             </w:tcMar>
           </w:tcPr>
           <w:p>
@@ -2472,7 +1499,43 @@
                 <w:sz w:val="20"/>
                 <w:szCs w:val="20"/>
               </w:rPr>
-              <w:t>TEA 06 –  PESQUISAR MENSAGEIRO POR E-MAIL</w:t>
+              <w:t xml:space="preserve">TEM </w:t>
+            </w:r>
+            <w:r>
+              <w:rPr>
+                <w:b/>
+                <w:color w:val="FFFFFF"/>
+                <w:sz w:val="20"/>
+                <w:szCs w:val="20"/>
+              </w:rPr>
+              <w:t>04</w:t>
+            </w:r>
+            <w:r>
+              <w:rPr>
+                <w:b/>
+                <w:color w:val="FFFFFF"/>
+                <w:sz w:val="20"/>
+                <w:szCs w:val="20"/>
+              </w:rPr>
+              <w:t xml:space="preserve"> – CADASTRO DE MENSAGEIRO COM </w:t>
+            </w:r>
+            <w:r>
+              <w:rPr>
+                <w:b/>
+                <w:color w:val="FFFFFF"/>
+                <w:sz w:val="20"/>
+                <w:szCs w:val="20"/>
+              </w:rPr>
+              <w:t xml:space="preserve">USERNAME </w:t>
+            </w:r>
+            <w:r>
+              <w:rPr>
+                <w:b/>
+                <w:color w:val="FFFFFF"/>
+                <w:sz w:val="20"/>
+                <w:szCs w:val="20"/>
+              </w:rPr>
+              <w:t>INVÁLIDO</w:t>
             </w:r>
           </w:p>
         </w:tc>
@@ -2481,7 +1544,7 @@
         <w:trPr/>
         <w:tc>
           <w:tcPr>
-            <w:tcW w:w="359" w:type="dxa"/>
+            <w:tcW w:w="356" w:type="dxa"/>
             <w:tcBorders>
               <w:top w:val="single" w:sz="4" w:space="0" w:color="000001"/>
               <w:left w:val="single" w:sz="4" w:space="0" w:color="000001"/>
@@ -2511,7 +1574,7 @@
         </w:tc>
         <w:tc>
           <w:tcPr>
-            <w:tcW w:w="3221" w:type="dxa"/>
+            <w:tcW w:w="3224" w:type="dxa"/>
             <w:tcBorders>
               <w:top w:val="single" w:sz="4" w:space="0" w:color="000001"/>
               <w:left w:val="single" w:sz="4" w:space="0" w:color="000001"/>
@@ -2522,7 +1585,7 @@
             </w:tcBorders>
             <w:shd w:fill="BFBFBF"/>
             <w:tcMar>
-              <w:left w:w="43" w:type="dxa"/>
+              <w:left w:w="28" w:type="dxa"/>
             </w:tcMar>
           </w:tcPr>
           <w:p>
@@ -2555,7 +1618,7 @@
             </w:tcBorders>
             <w:shd w:fill="BFBFBF"/>
             <w:tcMar>
-              <w:left w:w="43" w:type="dxa"/>
+              <w:left w:w="28" w:type="dxa"/>
             </w:tcMar>
           </w:tcPr>
           <w:p>
@@ -2577,7 +1640,7 @@
         </w:tc>
         <w:tc>
           <w:tcPr>
-            <w:tcW w:w="3127" w:type="dxa"/>
+            <w:tcW w:w="3128" w:type="dxa"/>
             <w:tcBorders>
               <w:top w:val="single" w:sz="4" w:space="0" w:color="000001"/>
               <w:left w:val="single" w:sz="4" w:space="0" w:color="000001"/>
@@ -2588,7 +1651,7 @@
             </w:tcBorders>
             <w:shd w:fill="BFBFBF"/>
             <w:tcMar>
-              <w:left w:w="43" w:type="dxa"/>
+              <w:left w:w="28" w:type="dxa"/>
             </w:tcMar>
           </w:tcPr>
           <w:p>
@@ -2615,7 +1678,7 @@
         </w:trPr>
         <w:tc>
           <w:tcPr>
-            <w:tcW w:w="359" w:type="dxa"/>
+            <w:tcW w:w="356" w:type="dxa"/>
             <w:tcBorders>
               <w:top w:val="single" w:sz="4" w:space="0" w:color="000001"/>
               <w:left w:val="single" w:sz="4" w:space="0" w:color="000001"/>
@@ -2644,7 +1707,7 @@
         </w:tc>
         <w:tc>
           <w:tcPr>
-            <w:tcW w:w="3221" w:type="dxa"/>
+            <w:tcW w:w="3224" w:type="dxa"/>
             <w:tcBorders>
               <w:top w:val="single" w:sz="4" w:space="0" w:color="000001"/>
               <w:left w:val="single" w:sz="4" w:space="0" w:color="000001"/>
@@ -2655,7 +1718,7 @@
             </w:tcBorders>
             <w:shd w:fill="auto" w:val="clear"/>
             <w:tcMar>
-              <w:left w:w="43" w:type="dxa"/>
+              <w:left w:w="28" w:type="dxa"/>
             </w:tcMar>
           </w:tcPr>
           <w:p>
@@ -2670,7 +1733,7 @@
                 <w:sz w:val="20"/>
                 <w:szCs w:val="20"/>
               </w:rPr>
-              <w:t>Faz login como instituição  e clica no menu Itens doáveis. Após isto, insere o nome na caixa de pesquisa.</w:t>
+              <w:t>Abre o aplicativo e clica em criar conta</w:t>
             </w:r>
           </w:p>
         </w:tc>
@@ -2687,7 +1750,7 @@
             </w:tcBorders>
             <w:shd w:fill="auto" w:val="clear"/>
             <w:tcMar>
-              <w:left w:w="43" w:type="dxa"/>
+              <w:left w:w="28" w:type="dxa"/>
             </w:tcMar>
           </w:tcPr>
           <w:p>
@@ -2702,13 +1765,93 @@
                 <w:sz w:val="20"/>
                 <w:szCs w:val="20"/>
               </w:rPr>
-              <w:t>Email:”mensageiro123@gmail.com</w:t>
+              <w:t xml:space="preserve">Nome: jose </w:t>
+            </w:r>
+            <w:r>
+              <w:rPr>
+                <w:color w:val="000000"/>
+                <w:sz w:val="20"/>
+                <w:szCs w:val="20"/>
+              </w:rPr>
+              <w:t>da silva</w:t>
+            </w:r>
+            <w:r>
+              <w:rPr>
+                <w:color w:val="000000"/>
+                <w:sz w:val="20"/>
+                <w:szCs w:val="20"/>
+              </w:rPr>
+              <w:t xml:space="preserve">; e-mail: </w:t>
+            </w:r>
+            <w:r>
+              <w:rPr>
+                <w:color w:val="000000"/>
+                <w:sz w:val="20"/>
+                <w:szCs w:val="20"/>
+              </w:rPr>
+              <w:t>josesilva@bol.com</w:t>
+            </w:r>
+            <w:r>
+              <w:rPr>
+                <w:color w:val="000000"/>
+                <w:sz w:val="20"/>
+                <w:szCs w:val="20"/>
+              </w:rPr>
+              <w:t xml:space="preserve"> username: </w:t>
+            </w:r>
+            <w:r>
+              <w:rPr>
+                <w:color w:val="000000"/>
+                <w:sz w:val="20"/>
+                <w:szCs w:val="20"/>
+              </w:rPr>
+              <w:t>jsi</w:t>
+            </w:r>
+            <w:r>
+              <w:rPr>
+                <w:color w:val="000000"/>
+                <w:sz w:val="20"/>
+                <w:szCs w:val="20"/>
+              </w:rPr>
+              <w:t>; senha: jose123; confirmação de senha: jose123; cpf: 897.</w:t>
+            </w:r>
+            <w:r>
+              <w:rPr>
+                <w:color w:val="000000"/>
+                <w:sz w:val="20"/>
+                <w:szCs w:val="20"/>
+              </w:rPr>
+              <w:t>213</w:t>
+            </w:r>
+            <w:r>
+              <w:rPr>
+                <w:color w:val="000000"/>
+                <w:sz w:val="20"/>
+                <w:szCs w:val="20"/>
+              </w:rPr>
+              <w:t>.6</w:t>
+            </w:r>
+            <w:r>
+              <w:rPr>
+                <w:color w:val="000000"/>
+                <w:sz w:val="20"/>
+                <w:szCs w:val="20"/>
+              </w:rPr>
+              <w:t>13</w:t>
+            </w:r>
+            <w:r>
+              <w:rPr>
+                <w:color w:val="000000"/>
+                <w:sz w:val="20"/>
+                <w:szCs w:val="20"/>
+              </w:rPr>
+              <w:t>-61</w:t>
             </w:r>
           </w:p>
         </w:tc>
         <w:tc>
           <w:tcPr>
-            <w:tcW w:w="3127" w:type="dxa"/>
+            <w:tcW w:w="3128" w:type="dxa"/>
             <w:tcBorders>
               <w:top w:val="single" w:sz="4" w:space="0" w:color="000001"/>
               <w:left w:val="single" w:sz="4" w:space="0" w:color="000001"/>
@@ -2719,7 +1862,7 @@
             </w:tcBorders>
             <w:shd w:fill="auto" w:val="clear"/>
             <w:tcMar>
-              <w:left w:w="43" w:type="dxa"/>
+              <w:left w:w="28" w:type="dxa"/>
             </w:tcMar>
           </w:tcPr>
           <w:p>
@@ -2734,7 +1877,15 @@
                 <w:sz w:val="20"/>
                 <w:szCs w:val="20"/>
               </w:rPr>
-              <w:t>Presença do mensageiro associado na tabela na página de mensageiros.</w:t>
+              <w:t xml:space="preserve">Mostra mensagem de erro informando que o </w:t>
+            </w:r>
+            <w:r>
+              <w:rPr>
+                <w:color w:val="000000"/>
+                <w:sz w:val="20"/>
+                <w:szCs w:val="20"/>
+              </w:rPr>
+              <w:t>username deve ter mais de 4 caracteres</w:t>
             </w:r>
           </w:p>
         </w:tc>
@@ -2743,37 +1894,19 @@
     <w:p>
       <w:pPr>
         <w:pStyle w:val="Normal"/>
-        <w:rPr>
-          <w:rFonts w:ascii="Arial" w:hAnsi="Arial"/>
-          <w:color w:val="000000"/>
-          <w:sz w:val="20"/>
-          <w:szCs w:val="20"/>
-        </w:rPr>
+        <w:rPr/>
       </w:pPr>
       <w:r>
-        <w:rPr>
-          <w:color w:val="000000"/>
-          <w:sz w:val="20"/>
-          <w:szCs w:val="20"/>
-        </w:rPr>
+        <w:rPr/>
       </w:r>
     </w:p>
     <w:p>
       <w:pPr>
         <w:pStyle w:val="Normal"/>
-        <w:rPr>
-          <w:rFonts w:ascii="Arial" w:hAnsi="Arial"/>
-          <w:color w:val="000000"/>
-          <w:sz w:val="20"/>
-          <w:szCs w:val="20"/>
-        </w:rPr>
+        <w:rPr/>
       </w:pPr>
       <w:r>
-        <w:rPr>
-          <w:color w:val="000000"/>
-          <w:sz w:val="20"/>
-          <w:szCs w:val="20"/>
-        </w:rPr>
+        <w:rPr/>
       </w:r>
     </w:p>
     <w:tbl>
@@ -2781,7 +1914,7 @@
         <w:tblStyle w:val="Table102"/>
         <w:tblW w:w="9860" w:type="dxa"/>
         <w:jc w:val="left"/>
-        <w:tblInd w:w="-170" w:type="dxa"/>
+        <w:tblInd w:w="-185" w:type="dxa"/>
         <w:tblBorders>
           <w:top w:val="single" w:sz="4" w:space="0" w:color="000001"/>
           <w:left w:val="single" w:sz="4" w:space="0" w:color="000001"/>
@@ -2792,23 +1925,23 @@
         </w:tblBorders>
         <w:tblCellMar>
           <w:top w:w="0" w:type="dxa"/>
-          <w:left w:w="48" w:type="dxa"/>
+          <w:left w:w="33" w:type="dxa"/>
           <w:bottom w:w="0" w:type="dxa"/>
           <w:right w:w="108" w:type="dxa"/>
         </w:tblCellMar>
         <w:tblLook w:val="0400"/>
       </w:tblPr>
       <w:tblGrid>
-        <w:gridCol w:w="359"/>
-        <w:gridCol w:w="3221"/>
+        <w:gridCol w:w="356"/>
+        <w:gridCol w:w="3224"/>
         <w:gridCol w:w="3152"/>
-        <w:gridCol w:w="3127"/>
+        <w:gridCol w:w="3128"/>
       </w:tblGrid>
       <w:tr>
         <w:trPr/>
         <w:tc>
           <w:tcPr>
-            <w:tcW w:w="9859" w:type="dxa"/>
+            <w:tcW w:w="9860" w:type="dxa"/>
             <w:gridSpan w:val="4"/>
             <w:tcBorders>
               <w:top w:val="single" w:sz="4" w:space="0" w:color="000001"/>
@@ -2820,7 +1953,7 @@
             </w:tcBorders>
             <w:shd w:fill="000000"/>
             <w:tcMar>
-              <w:left w:w="48" w:type="dxa"/>
+              <w:left w:w="33" w:type="dxa"/>
             </w:tcMar>
           </w:tcPr>
           <w:p>
@@ -2837,7 +1970,34 @@
                 <w:sz w:val="20"/>
                 <w:szCs w:val="20"/>
               </w:rPr>
-              <w:t>TEA 07 –  TENTA ASSOCIAR MENSAGEIRO E DESISTE</w:t>
+              <w:t>TEM 0</w:t>
+            </w:r>
+            <w:r>
+              <w:rPr>
+                <w:b/>
+                <w:color w:val="FFFFFF"/>
+                <w:sz w:val="20"/>
+                <w:szCs w:val="20"/>
+              </w:rPr>
+              <w:t>5</w:t>
+            </w:r>
+            <w:r>
+              <w:rPr>
+                <w:b/>
+                <w:color w:val="FFFFFF"/>
+                <w:sz w:val="20"/>
+                <w:szCs w:val="20"/>
+              </w:rPr>
+              <w:t xml:space="preserve"> – CADASTRO DE MENSAGEIRO </w:t>
+            </w:r>
+            <w:r>
+              <w:rPr>
+                <w:b/>
+                <w:color w:val="FFFFFF"/>
+                <w:sz w:val="20"/>
+                <w:szCs w:val="20"/>
+              </w:rPr>
+              <w:t>COM SENHAS DIFERENTES</w:t>
             </w:r>
           </w:p>
         </w:tc>
@@ -2846,7 +2006,7 @@
         <w:trPr/>
         <w:tc>
           <w:tcPr>
-            <w:tcW w:w="359" w:type="dxa"/>
+            <w:tcW w:w="356" w:type="dxa"/>
             <w:tcBorders>
               <w:top w:val="single" w:sz="4" w:space="0" w:color="000001"/>
               <w:left w:val="single" w:sz="4" w:space="0" w:color="000001"/>
@@ -2861,12 +2021,7 @@
             <w:pPr>
               <w:pStyle w:val="Normal"/>
               <w:spacing w:lineRule="auto" w:line="276" w:before="0" w:after="200"/>
-              <w:rPr>
-                <w:rFonts w:ascii="Arial" w:hAnsi="Arial"/>
-                <w:color w:val="000000"/>
-                <w:sz w:val="20"/>
-                <w:szCs w:val="20"/>
-              </w:rPr>
+              <w:rPr/>
             </w:pPr>
             <w:r>
               <w:rPr>
@@ -2881,7 +2036,7 @@
         </w:tc>
         <w:tc>
           <w:tcPr>
-            <w:tcW w:w="3221" w:type="dxa"/>
+            <w:tcW w:w="3224" w:type="dxa"/>
             <w:tcBorders>
               <w:top w:val="single" w:sz="4" w:space="0" w:color="000001"/>
               <w:left w:val="single" w:sz="4" w:space="0" w:color="000001"/>
@@ -2892,19 +2047,14 @@
             </w:tcBorders>
             <w:shd w:fill="BFBFBF"/>
             <w:tcMar>
-              <w:left w:w="43" w:type="dxa"/>
+              <w:left w:w="28" w:type="dxa"/>
             </w:tcMar>
           </w:tcPr>
           <w:p>
             <w:pPr>
               <w:pStyle w:val="Normal"/>
               <w:spacing w:lineRule="auto" w:line="276" w:before="0" w:after="200"/>
-              <w:rPr>
-                <w:rFonts w:ascii="Arial" w:hAnsi="Arial"/>
-                <w:color w:val="000000"/>
-                <w:sz w:val="20"/>
-                <w:szCs w:val="20"/>
-              </w:rPr>
+              <w:rPr/>
             </w:pPr>
             <w:r>
               <w:rPr>
@@ -2930,19 +2080,14 @@
             </w:tcBorders>
             <w:shd w:fill="BFBFBF"/>
             <w:tcMar>
-              <w:left w:w="43" w:type="dxa"/>
+              <w:left w:w="28" w:type="dxa"/>
             </w:tcMar>
           </w:tcPr>
           <w:p>
             <w:pPr>
               <w:pStyle w:val="Normal"/>
               <w:spacing w:lineRule="auto" w:line="276" w:before="0" w:after="200"/>
-              <w:rPr>
-                <w:rFonts w:ascii="Arial" w:hAnsi="Arial"/>
-                <w:color w:val="000000"/>
-                <w:sz w:val="20"/>
-                <w:szCs w:val="20"/>
-              </w:rPr>
+              <w:rPr/>
             </w:pPr>
             <w:r>
               <w:rPr>
@@ -2957,7 +2102,7 @@
         </w:tc>
         <w:tc>
           <w:tcPr>
-            <w:tcW w:w="3127" w:type="dxa"/>
+            <w:tcW w:w="3128" w:type="dxa"/>
             <w:tcBorders>
               <w:top w:val="single" w:sz="4" w:space="0" w:color="000001"/>
               <w:left w:val="single" w:sz="4" w:space="0" w:color="000001"/>
@@ -2968,19 +2113,14 @@
             </w:tcBorders>
             <w:shd w:fill="BFBFBF"/>
             <w:tcMar>
-              <w:left w:w="43" w:type="dxa"/>
+              <w:left w:w="28" w:type="dxa"/>
             </w:tcMar>
           </w:tcPr>
           <w:p>
             <w:pPr>
               <w:pStyle w:val="Normal"/>
               <w:spacing w:lineRule="auto" w:line="276" w:before="0" w:after="200"/>
-              <w:rPr>
-                <w:rFonts w:ascii="Arial" w:hAnsi="Arial"/>
-                <w:color w:val="000000"/>
-                <w:sz w:val="20"/>
-                <w:szCs w:val="20"/>
-              </w:rPr>
+              <w:rPr/>
             </w:pPr>
             <w:r>
               <w:rPr>
@@ -3000,7 +2140,7 @@
         </w:trPr>
         <w:tc>
           <w:tcPr>
-            <w:tcW w:w="359" w:type="dxa"/>
+            <w:tcW w:w="356" w:type="dxa"/>
             <w:tcBorders>
               <w:top w:val="single" w:sz="4" w:space="0" w:color="000001"/>
               <w:left w:val="single" w:sz="4" w:space="0" w:color="000001"/>
@@ -3015,12 +2155,7 @@
             <w:pPr>
               <w:pStyle w:val="Normal"/>
               <w:spacing w:lineRule="auto" w:line="276" w:before="0" w:after="200"/>
-              <w:rPr>
-                <w:rFonts w:ascii="Arial" w:hAnsi="Arial"/>
-                <w:color w:val="000000"/>
-                <w:sz w:val="20"/>
-                <w:szCs w:val="20"/>
-              </w:rPr>
+              <w:rPr/>
             </w:pPr>
             <w:r>
               <w:rPr>
@@ -3034,7 +2169,7 @@
         </w:tc>
         <w:tc>
           <w:tcPr>
-            <w:tcW w:w="3221" w:type="dxa"/>
+            <w:tcW w:w="3224" w:type="dxa"/>
             <w:tcBorders>
               <w:top w:val="single" w:sz="4" w:space="0" w:color="000001"/>
               <w:left w:val="single" w:sz="4" w:space="0" w:color="000001"/>
@@ -3045,7 +2180,7 @@
             </w:tcBorders>
             <w:shd w:fill="auto" w:val="clear"/>
             <w:tcMar>
-              <w:left w:w="43" w:type="dxa"/>
+              <w:left w:w="28" w:type="dxa"/>
             </w:tcMar>
           </w:tcPr>
           <w:p>
@@ -3060,7 +2195,7 @@
                 <w:sz w:val="20"/>
                 <w:szCs w:val="20"/>
               </w:rPr>
-              <w:t>Faz login como instituição  e clica no menu mensageiros. Após isto, clica no botão Novo mensageiro.</w:t>
+              <w:t>Abre o aplicativo e clica em criar conta</w:t>
             </w:r>
           </w:p>
         </w:tc>
@@ -3077,7 +2212,7 @@
             </w:tcBorders>
             <w:shd w:fill="auto" w:val="clear"/>
             <w:tcMar>
-              <w:left w:w="43" w:type="dxa"/>
+              <w:left w:w="28" w:type="dxa"/>
             </w:tcMar>
           </w:tcPr>
           <w:p>
@@ -3092,28 +2227,77 @@
                 <w:sz w:val="20"/>
                 <w:szCs w:val="20"/>
               </w:rPr>
-              <w:t>Email:”mensageiro123@gmail.com</w:t>
-            </w:r>
-          </w:p>
-          <w:p>
-            <w:pPr>
-              <w:pStyle w:val="Normal"/>
-              <w:spacing w:lineRule="auto" w:line="276" w:before="0" w:after="200"/>
-              <w:rPr/>
-            </w:pPr>
-            <w:r>
-              <w:rPr>
-                <w:color w:val="000000"/>
-                <w:sz w:val="20"/>
-                <w:szCs w:val="20"/>
-              </w:rPr>
-              <w:t>Clica no botão Cancelar</w:t>
+              <w:t xml:space="preserve">Nome: jose </w:t>
+            </w:r>
+            <w:r>
+              <w:rPr>
+                <w:color w:val="000000"/>
+                <w:sz w:val="20"/>
+                <w:szCs w:val="20"/>
+              </w:rPr>
+              <w:t>da silva sauro</w:t>
+            </w:r>
+            <w:r>
+              <w:rPr>
+                <w:color w:val="000000"/>
+                <w:sz w:val="20"/>
+                <w:szCs w:val="20"/>
+              </w:rPr>
+              <w:t xml:space="preserve">; e-mail: </w:t>
+            </w:r>
+            <w:r>
+              <w:rPr>
+                <w:color w:val="000000"/>
+                <w:sz w:val="20"/>
+                <w:szCs w:val="20"/>
+              </w:rPr>
+              <w:t>josesauro@gmail.com</w:t>
+            </w:r>
+            <w:r>
+              <w:rPr>
+                <w:color w:val="000000"/>
+                <w:sz w:val="20"/>
+                <w:szCs w:val="20"/>
+              </w:rPr>
+              <w:t xml:space="preserve"> username: </w:t>
+            </w:r>
+            <w:r>
+              <w:rPr>
+                <w:color w:val="000000"/>
+                <w:sz w:val="20"/>
+                <w:szCs w:val="20"/>
+              </w:rPr>
+              <w:t>josesauro</w:t>
+            </w:r>
+            <w:r>
+              <w:rPr>
+                <w:color w:val="000000"/>
+                <w:sz w:val="20"/>
+                <w:szCs w:val="20"/>
+              </w:rPr>
+              <w:t>; senha: jose123; confirmação de senha: jose123</w:t>
+            </w:r>
+            <w:r>
+              <w:rPr>
+                <w:color w:val="000000"/>
+                <w:sz w:val="20"/>
+                <w:szCs w:val="20"/>
+              </w:rPr>
+              <w:t>4</w:t>
+            </w:r>
+            <w:r>
+              <w:rPr>
+                <w:color w:val="000000"/>
+                <w:sz w:val="20"/>
+                <w:szCs w:val="20"/>
+              </w:rPr>
+              <w:t>; cpf: 897.154.625-61</w:t>
             </w:r>
           </w:p>
         </w:tc>
         <w:tc>
           <w:tcPr>
-            <w:tcW w:w="3127" w:type="dxa"/>
+            <w:tcW w:w="3128" w:type="dxa"/>
             <w:tcBorders>
               <w:top w:val="single" w:sz="4" w:space="0" w:color="000001"/>
               <w:left w:val="single" w:sz="4" w:space="0" w:color="000001"/>
@@ -3124,7 +2308,7 @@
             </w:tcBorders>
             <w:shd w:fill="auto" w:val="clear"/>
             <w:tcMar>
-              <w:left w:w="43" w:type="dxa"/>
+              <w:left w:w="28" w:type="dxa"/>
             </w:tcMar>
           </w:tcPr>
           <w:p>
@@ -3139,7 +2323,15 @@
                 <w:sz w:val="20"/>
                 <w:szCs w:val="20"/>
               </w:rPr>
-              <w:t>Retorna para a tabela na página de mensageiros.</w:t>
+              <w:t xml:space="preserve">Mostra mensagem de erro informando que </w:t>
+            </w:r>
+            <w:r>
+              <w:rPr>
+                <w:color w:val="000000"/>
+                <w:sz w:val="20"/>
+                <w:szCs w:val="20"/>
+              </w:rPr>
+              <w:t>as senhas não conferem.</w:t>
             </w:r>
           </w:p>
         </w:tc>
@@ -3148,37 +2340,10 @@
     <w:p>
       <w:pPr>
         <w:pStyle w:val="Normal"/>
-        <w:rPr>
-          <w:rFonts w:ascii="Arial" w:hAnsi="Arial"/>
-          <w:color w:val="000000"/>
-          <w:sz w:val="20"/>
-          <w:szCs w:val="20"/>
-        </w:rPr>
+        <w:rPr/>
       </w:pPr>
       <w:r>
-        <w:rPr>
-          <w:color w:val="000000"/>
-          <w:sz w:val="20"/>
-          <w:szCs w:val="20"/>
-        </w:rPr>
-      </w:r>
-    </w:p>
-    <w:p>
-      <w:pPr>
-        <w:pStyle w:val="Normal"/>
-        <w:rPr>
-          <w:rFonts w:ascii="Arial" w:hAnsi="Arial"/>
-          <w:color w:val="000000"/>
-          <w:sz w:val="20"/>
-          <w:szCs w:val="20"/>
-        </w:rPr>
-      </w:pPr>
-      <w:r>
-        <w:rPr>
-          <w:color w:val="000000"/>
-          <w:sz w:val="20"/>
-          <w:szCs w:val="20"/>
-        </w:rPr>
+        <w:rPr/>
       </w:r>
     </w:p>
     <w:p>
@@ -3190,9 +2355,926 @@
         <w:rPr/>
       </w:r>
     </w:p>
+    <w:tbl>
+      <w:tblPr>
+        <w:tblStyle w:val="Table102"/>
+        <w:tblW w:w="9860" w:type="dxa"/>
+        <w:jc w:val="left"/>
+        <w:tblInd w:w="-185" w:type="dxa"/>
+        <w:tblBorders>
+          <w:top w:val="single" w:sz="4" w:space="0" w:color="000001"/>
+          <w:left w:val="single" w:sz="4" w:space="0" w:color="000001"/>
+          <w:bottom w:val="single" w:sz="4" w:space="0" w:color="000001"/>
+          <w:right w:val="single" w:sz="4" w:space="0" w:color="000001"/>
+          <w:insideH w:val="single" w:sz="4" w:space="0" w:color="000001"/>
+          <w:insideV w:val="single" w:sz="4" w:space="0" w:color="000001"/>
+        </w:tblBorders>
+        <w:tblCellMar>
+          <w:top w:w="0" w:type="dxa"/>
+          <w:left w:w="33" w:type="dxa"/>
+          <w:bottom w:w="0" w:type="dxa"/>
+          <w:right w:w="108" w:type="dxa"/>
+        </w:tblCellMar>
+        <w:tblLook w:val="0400"/>
+      </w:tblPr>
+      <w:tblGrid>
+        <w:gridCol w:w="356"/>
+        <w:gridCol w:w="3224"/>
+        <w:gridCol w:w="3152"/>
+        <w:gridCol w:w="3128"/>
+      </w:tblGrid>
+      <w:tr>
+        <w:trPr/>
+        <w:tc>
+          <w:tcPr>
+            <w:tcW w:w="9860" w:type="dxa"/>
+            <w:gridSpan w:val="4"/>
+            <w:tcBorders>
+              <w:top w:val="single" w:sz="4" w:space="0" w:color="000001"/>
+              <w:left w:val="single" w:sz="4" w:space="0" w:color="000001"/>
+              <w:bottom w:val="single" w:sz="4" w:space="0" w:color="000001"/>
+              <w:right w:val="single" w:sz="4" w:space="0" w:color="000001"/>
+              <w:insideH w:val="single" w:sz="4" w:space="0" w:color="000001"/>
+              <w:insideV w:val="single" w:sz="4" w:space="0" w:color="000001"/>
+            </w:tcBorders>
+            <w:shd w:fill="000000"/>
+            <w:tcMar>
+              <w:left w:w="33" w:type="dxa"/>
+            </w:tcMar>
+          </w:tcPr>
+          <w:p>
+            <w:pPr>
+              <w:pStyle w:val="Normal"/>
+              <w:spacing w:lineRule="auto" w:line="276" w:before="0" w:after="200"/>
+              <w:jc w:val="center"/>
+              <w:rPr/>
+            </w:pPr>
+            <w:r>
+              <w:rPr>
+                <w:b/>
+                <w:color w:val="FFFFFF"/>
+                <w:sz w:val="20"/>
+                <w:szCs w:val="20"/>
+              </w:rPr>
+              <w:t>TEM 0</w:t>
+            </w:r>
+            <w:r>
+              <w:rPr>
+                <w:b/>
+                <w:color w:val="FFFFFF"/>
+                <w:sz w:val="20"/>
+                <w:szCs w:val="20"/>
+              </w:rPr>
+              <w:t>6</w:t>
+            </w:r>
+            <w:r>
+              <w:rPr>
+                <w:b/>
+                <w:color w:val="FFFFFF"/>
+                <w:sz w:val="20"/>
+                <w:szCs w:val="20"/>
+              </w:rPr>
+              <w:t xml:space="preserve"> – CADASTRO DE MENSAGEIRO COM </w:t>
+            </w:r>
+            <w:r>
+              <w:rPr>
+                <w:b/>
+                <w:color w:val="FFFFFF"/>
+                <w:sz w:val="20"/>
+                <w:szCs w:val="20"/>
+              </w:rPr>
+              <w:t>NOME INVÁLIDO</w:t>
+            </w:r>
+          </w:p>
+        </w:tc>
+      </w:tr>
+      <w:tr>
+        <w:trPr/>
+        <w:tc>
+          <w:tcPr>
+            <w:tcW w:w="356" w:type="dxa"/>
+            <w:tcBorders>
+              <w:top w:val="single" w:sz="4" w:space="0" w:color="000001"/>
+              <w:left w:val="single" w:sz="4" w:space="0" w:color="000001"/>
+              <w:bottom w:val="single" w:sz="4" w:space="0" w:color="000001"/>
+              <w:right w:val="single" w:sz="4" w:space="0" w:color="000001"/>
+              <w:insideH w:val="single" w:sz="4" w:space="0" w:color="000001"/>
+              <w:insideV w:val="single" w:sz="4" w:space="0" w:color="000001"/>
+            </w:tcBorders>
+            <w:shd w:fill="BFBFBF"/>
+          </w:tcPr>
+          <w:p>
+            <w:pPr>
+              <w:pStyle w:val="Normal"/>
+              <w:spacing w:lineRule="auto" w:line="276" w:before="0" w:after="200"/>
+              <w:rPr/>
+            </w:pPr>
+            <w:r>
+              <w:rPr>
+                <w:b/>
+                <w:color w:val="000000"/>
+                <w:sz w:val="20"/>
+                <w:szCs w:val="20"/>
+              </w:rPr>
+              <w:t xml:space="preserve"># </w:t>
+            </w:r>
+          </w:p>
+        </w:tc>
+        <w:tc>
+          <w:tcPr>
+            <w:tcW w:w="3224" w:type="dxa"/>
+            <w:tcBorders>
+              <w:top w:val="single" w:sz="4" w:space="0" w:color="000001"/>
+              <w:left w:val="single" w:sz="4" w:space="0" w:color="000001"/>
+              <w:bottom w:val="single" w:sz="4" w:space="0" w:color="000001"/>
+              <w:right w:val="single" w:sz="4" w:space="0" w:color="000001"/>
+              <w:insideH w:val="single" w:sz="4" w:space="0" w:color="000001"/>
+              <w:insideV w:val="single" w:sz="4" w:space="0" w:color="000001"/>
+            </w:tcBorders>
+            <w:shd w:fill="BFBFBF"/>
+            <w:tcMar>
+              <w:left w:w="28" w:type="dxa"/>
+            </w:tcMar>
+          </w:tcPr>
+          <w:p>
+            <w:pPr>
+              <w:pStyle w:val="Normal"/>
+              <w:spacing w:lineRule="auto" w:line="276" w:before="0" w:after="200"/>
+              <w:rPr/>
+            </w:pPr>
+            <w:r>
+              <w:rPr>
+                <w:b/>
+                <w:color w:val="000000"/>
+                <w:sz w:val="20"/>
+                <w:szCs w:val="20"/>
+              </w:rPr>
+              <w:t>DESCRIÇÃO DA SITUAÇÃO</w:t>
+            </w:r>
+          </w:p>
+        </w:tc>
+        <w:tc>
+          <w:tcPr>
+            <w:tcW w:w="3152" w:type="dxa"/>
+            <w:tcBorders>
+              <w:top w:val="single" w:sz="4" w:space="0" w:color="000001"/>
+              <w:left w:val="single" w:sz="4" w:space="0" w:color="000001"/>
+              <w:bottom w:val="single" w:sz="4" w:space="0" w:color="000001"/>
+              <w:right w:val="single" w:sz="4" w:space="0" w:color="000001"/>
+              <w:insideH w:val="single" w:sz="4" w:space="0" w:color="000001"/>
+              <w:insideV w:val="single" w:sz="4" w:space="0" w:color="000001"/>
+            </w:tcBorders>
+            <w:shd w:fill="BFBFBF"/>
+            <w:tcMar>
+              <w:left w:w="28" w:type="dxa"/>
+            </w:tcMar>
+          </w:tcPr>
+          <w:p>
+            <w:pPr>
+              <w:pStyle w:val="Normal"/>
+              <w:spacing w:lineRule="auto" w:line="276" w:before="0" w:after="200"/>
+              <w:rPr/>
+            </w:pPr>
+            <w:r>
+              <w:rPr>
+                <w:b/>
+                <w:color w:val="000000"/>
+                <w:sz w:val="20"/>
+                <w:szCs w:val="20"/>
+              </w:rPr>
+              <w:t>ENTRADAS PARA A SITUAÇÃO</w:t>
+            </w:r>
+          </w:p>
+        </w:tc>
+        <w:tc>
+          <w:tcPr>
+            <w:tcW w:w="3128" w:type="dxa"/>
+            <w:tcBorders>
+              <w:top w:val="single" w:sz="4" w:space="0" w:color="000001"/>
+              <w:left w:val="single" w:sz="4" w:space="0" w:color="000001"/>
+              <w:bottom w:val="single" w:sz="4" w:space="0" w:color="000001"/>
+              <w:right w:val="single" w:sz="4" w:space="0" w:color="000001"/>
+              <w:insideH w:val="single" w:sz="4" w:space="0" w:color="000001"/>
+              <w:insideV w:val="single" w:sz="4" w:space="0" w:color="000001"/>
+            </w:tcBorders>
+            <w:shd w:fill="BFBFBF"/>
+            <w:tcMar>
+              <w:left w:w="28" w:type="dxa"/>
+            </w:tcMar>
+          </w:tcPr>
+          <w:p>
+            <w:pPr>
+              <w:pStyle w:val="Normal"/>
+              <w:spacing w:lineRule="auto" w:line="276" w:before="0" w:after="200"/>
+              <w:rPr/>
+            </w:pPr>
+            <w:r>
+              <w:rPr>
+                <w:b/>
+                <w:color w:val="000000"/>
+                <w:sz w:val="20"/>
+                <w:szCs w:val="20"/>
+              </w:rPr>
+              <w:t>RESULTADO RESULTADO</w:t>
+            </w:r>
+          </w:p>
+        </w:tc>
+      </w:tr>
+      <w:tr>
+        <w:trPr>
+          <w:trHeight w:val="1116" w:hRule="atLeast"/>
+        </w:trPr>
+        <w:tc>
+          <w:tcPr>
+            <w:tcW w:w="356" w:type="dxa"/>
+            <w:tcBorders>
+              <w:top w:val="single" w:sz="4" w:space="0" w:color="000001"/>
+              <w:left w:val="single" w:sz="4" w:space="0" w:color="000001"/>
+              <w:bottom w:val="single" w:sz="4" w:space="0" w:color="000001"/>
+              <w:right w:val="single" w:sz="4" w:space="0" w:color="000001"/>
+              <w:insideH w:val="single" w:sz="4" w:space="0" w:color="000001"/>
+              <w:insideV w:val="single" w:sz="4" w:space="0" w:color="000001"/>
+            </w:tcBorders>
+            <w:shd w:fill="auto" w:val="clear"/>
+          </w:tcPr>
+          <w:p>
+            <w:pPr>
+              <w:pStyle w:val="Normal"/>
+              <w:spacing w:lineRule="auto" w:line="276" w:before="0" w:after="200"/>
+              <w:rPr/>
+            </w:pPr>
+            <w:r>
+              <w:rPr>
+                <w:color w:val="000000"/>
+                <w:sz w:val="20"/>
+                <w:szCs w:val="20"/>
+              </w:rPr>
+              <w:t>1</w:t>
+            </w:r>
+          </w:p>
+        </w:tc>
+        <w:tc>
+          <w:tcPr>
+            <w:tcW w:w="3224" w:type="dxa"/>
+            <w:tcBorders>
+              <w:top w:val="single" w:sz="4" w:space="0" w:color="000001"/>
+              <w:left w:val="single" w:sz="4" w:space="0" w:color="000001"/>
+              <w:bottom w:val="single" w:sz="4" w:space="0" w:color="000001"/>
+              <w:right w:val="single" w:sz="4" w:space="0" w:color="000001"/>
+              <w:insideH w:val="single" w:sz="4" w:space="0" w:color="000001"/>
+              <w:insideV w:val="single" w:sz="4" w:space="0" w:color="000001"/>
+            </w:tcBorders>
+            <w:shd w:fill="auto" w:val="clear"/>
+            <w:tcMar>
+              <w:left w:w="28" w:type="dxa"/>
+            </w:tcMar>
+          </w:tcPr>
+          <w:p>
+            <w:pPr>
+              <w:pStyle w:val="Normal"/>
+              <w:spacing w:lineRule="auto" w:line="276" w:before="0" w:after="200"/>
+              <w:rPr/>
+            </w:pPr>
+            <w:r>
+              <w:rPr>
+                <w:color w:val="000000"/>
+                <w:sz w:val="20"/>
+                <w:szCs w:val="20"/>
+              </w:rPr>
+              <w:t>Abre o aplicativo e clica em criar conta</w:t>
+            </w:r>
+          </w:p>
+        </w:tc>
+        <w:tc>
+          <w:tcPr>
+            <w:tcW w:w="3152" w:type="dxa"/>
+            <w:tcBorders>
+              <w:top w:val="single" w:sz="4" w:space="0" w:color="000001"/>
+              <w:left w:val="single" w:sz="4" w:space="0" w:color="000001"/>
+              <w:bottom w:val="single" w:sz="4" w:space="0" w:color="000001"/>
+              <w:right w:val="single" w:sz="4" w:space="0" w:color="000001"/>
+              <w:insideH w:val="single" w:sz="4" w:space="0" w:color="000001"/>
+              <w:insideV w:val="single" w:sz="4" w:space="0" w:color="000001"/>
+            </w:tcBorders>
+            <w:shd w:fill="auto" w:val="clear"/>
+            <w:tcMar>
+              <w:left w:w="28" w:type="dxa"/>
+            </w:tcMar>
+          </w:tcPr>
+          <w:p>
+            <w:pPr>
+              <w:pStyle w:val="Normal"/>
+              <w:spacing w:lineRule="auto" w:line="276" w:before="0" w:after="200"/>
+              <w:rPr/>
+            </w:pPr>
+            <w:r>
+              <w:rPr>
+                <w:color w:val="000000"/>
+                <w:sz w:val="20"/>
+                <w:szCs w:val="20"/>
+              </w:rPr>
+              <w:t xml:space="preserve">Nome: jo; e-mail: </w:t>
+            </w:r>
+            <w:r>
+              <w:rPr>
+                <w:color w:val="000000"/>
+                <w:sz w:val="20"/>
+                <w:szCs w:val="20"/>
+              </w:rPr>
+              <w:t>joaosantos@yahoo.com</w:t>
+            </w:r>
+            <w:r>
+              <w:rPr>
+                <w:color w:val="000000"/>
+                <w:sz w:val="20"/>
+                <w:szCs w:val="20"/>
+              </w:rPr>
+              <w:t xml:space="preserve"> username: </w:t>
+            </w:r>
+            <w:r>
+              <w:rPr>
+                <w:color w:val="000000"/>
+                <w:sz w:val="20"/>
+                <w:szCs w:val="20"/>
+              </w:rPr>
+              <w:t>joaosantos</w:t>
+            </w:r>
+            <w:r>
+              <w:rPr>
+                <w:color w:val="000000"/>
+                <w:sz w:val="20"/>
+                <w:szCs w:val="20"/>
+              </w:rPr>
+              <w:t xml:space="preserve">; senha: </w:t>
+            </w:r>
+            <w:r>
+              <w:rPr>
+                <w:color w:val="000000"/>
+                <w:sz w:val="20"/>
+                <w:szCs w:val="20"/>
+              </w:rPr>
+              <w:t>joao01</w:t>
+            </w:r>
+            <w:r>
+              <w:rPr>
+                <w:color w:val="000000"/>
+                <w:sz w:val="20"/>
+                <w:szCs w:val="20"/>
+              </w:rPr>
+              <w:t xml:space="preserve">; confirmação de senha: </w:t>
+            </w:r>
+            <w:r>
+              <w:rPr>
+                <w:color w:val="000000"/>
+                <w:sz w:val="20"/>
+                <w:szCs w:val="20"/>
+              </w:rPr>
+              <w:t>joao01</w:t>
+            </w:r>
+            <w:r>
+              <w:rPr>
+                <w:color w:val="000000"/>
+                <w:sz w:val="20"/>
+                <w:szCs w:val="20"/>
+              </w:rPr>
+              <w:t xml:space="preserve">; cpf: </w:t>
+            </w:r>
+            <w:r>
+              <w:rPr>
+                <w:color w:val="000000"/>
+                <w:sz w:val="20"/>
+                <w:szCs w:val="20"/>
+              </w:rPr>
+              <w:t>104.465.944-07</w:t>
+            </w:r>
+          </w:p>
+        </w:tc>
+        <w:tc>
+          <w:tcPr>
+            <w:tcW w:w="3128" w:type="dxa"/>
+            <w:tcBorders>
+              <w:top w:val="single" w:sz="4" w:space="0" w:color="000001"/>
+              <w:left w:val="single" w:sz="4" w:space="0" w:color="000001"/>
+              <w:bottom w:val="single" w:sz="4" w:space="0" w:color="000001"/>
+              <w:right w:val="single" w:sz="4" w:space="0" w:color="000001"/>
+              <w:insideH w:val="single" w:sz="4" w:space="0" w:color="000001"/>
+              <w:insideV w:val="single" w:sz="4" w:space="0" w:color="000001"/>
+            </w:tcBorders>
+            <w:shd w:fill="auto" w:val="clear"/>
+            <w:tcMar>
+              <w:left w:w="28" w:type="dxa"/>
+            </w:tcMar>
+          </w:tcPr>
+          <w:p>
+            <w:pPr>
+              <w:pStyle w:val="Normal"/>
+              <w:spacing w:lineRule="auto" w:line="276" w:before="0" w:after="200"/>
+              <w:rPr/>
+            </w:pPr>
+            <w:r>
+              <w:rPr>
+                <w:color w:val="000000"/>
+                <w:sz w:val="20"/>
+                <w:szCs w:val="20"/>
+              </w:rPr>
+              <w:t xml:space="preserve">Mostra mensagem de erro informando que o </w:t>
+            </w:r>
+            <w:r>
+              <w:rPr>
+                <w:color w:val="000000"/>
+                <w:sz w:val="20"/>
+                <w:szCs w:val="20"/>
+              </w:rPr>
+              <w:t>nome informado é inválido</w:t>
+            </w:r>
+          </w:p>
+        </w:tc>
+      </w:tr>
+    </w:tbl>
+    <w:p>
+      <w:pPr>
+        <w:pStyle w:val="Normal"/>
+        <w:rPr/>
+      </w:pPr>
+      <w:r>
+        <w:rPr/>
+      </w:r>
+    </w:p>
+    <w:p>
+      <w:pPr>
+        <w:pStyle w:val="Normal"/>
+        <w:rPr/>
+      </w:pPr>
+      <w:r>
+        <w:rPr/>
+      </w:r>
+    </w:p>
+    <w:tbl>
+      <w:tblPr>
+        <w:tblStyle w:val="Table102"/>
+        <w:tblW w:w="9860" w:type="dxa"/>
+        <w:jc w:val="left"/>
+        <w:tblInd w:w="-185" w:type="dxa"/>
+        <w:tblBorders>
+          <w:top w:val="single" w:sz="4" w:space="0" w:color="000001"/>
+          <w:left w:val="single" w:sz="4" w:space="0" w:color="000001"/>
+          <w:bottom w:val="single" w:sz="4" w:space="0" w:color="000001"/>
+          <w:right w:val="single" w:sz="4" w:space="0" w:color="000001"/>
+          <w:insideH w:val="single" w:sz="4" w:space="0" w:color="000001"/>
+          <w:insideV w:val="single" w:sz="4" w:space="0" w:color="000001"/>
+        </w:tblBorders>
+        <w:tblCellMar>
+          <w:top w:w="0" w:type="dxa"/>
+          <w:left w:w="33" w:type="dxa"/>
+          <w:bottom w:w="0" w:type="dxa"/>
+          <w:right w:w="108" w:type="dxa"/>
+        </w:tblCellMar>
+        <w:tblLook w:val="0400"/>
+      </w:tblPr>
+      <w:tblGrid>
+        <w:gridCol w:w="356"/>
+        <w:gridCol w:w="3224"/>
+        <w:gridCol w:w="3152"/>
+        <w:gridCol w:w="3128"/>
+      </w:tblGrid>
+      <w:tr>
+        <w:trPr/>
+        <w:tc>
+          <w:tcPr>
+            <w:tcW w:w="9860" w:type="dxa"/>
+            <w:gridSpan w:val="4"/>
+            <w:tcBorders>
+              <w:top w:val="single" w:sz="4" w:space="0" w:color="000001"/>
+              <w:left w:val="single" w:sz="4" w:space="0" w:color="000001"/>
+              <w:bottom w:val="single" w:sz="4" w:space="0" w:color="000001"/>
+              <w:right w:val="single" w:sz="4" w:space="0" w:color="000001"/>
+              <w:insideH w:val="single" w:sz="4" w:space="0" w:color="000001"/>
+              <w:insideV w:val="single" w:sz="4" w:space="0" w:color="000001"/>
+            </w:tcBorders>
+            <w:shd w:fill="000000"/>
+            <w:tcMar>
+              <w:left w:w="33" w:type="dxa"/>
+            </w:tcMar>
+          </w:tcPr>
+          <w:p>
+            <w:pPr>
+              <w:pStyle w:val="Normal"/>
+              <w:spacing w:lineRule="auto" w:line="276" w:before="0" w:after="200"/>
+              <w:jc w:val="center"/>
+              <w:rPr/>
+            </w:pPr>
+            <w:r>
+              <w:rPr>
+                <w:b/>
+                <w:color w:val="FFFFFF"/>
+                <w:sz w:val="20"/>
+                <w:szCs w:val="20"/>
+              </w:rPr>
+              <w:t>TEM 0</w:t>
+            </w:r>
+            <w:r>
+              <w:rPr>
+                <w:b/>
+                <w:color w:val="FFFFFF"/>
+                <w:sz w:val="20"/>
+                <w:szCs w:val="20"/>
+              </w:rPr>
+              <w:t>7</w:t>
+            </w:r>
+            <w:r>
+              <w:rPr>
+                <w:b/>
+                <w:color w:val="FFFFFF"/>
+                <w:sz w:val="20"/>
+                <w:szCs w:val="20"/>
+              </w:rPr>
+              <w:t xml:space="preserve"> – CADASTRO DE MENSAGEIRO COM </w:t>
+            </w:r>
+            <w:r>
+              <w:rPr>
+                <w:b/>
+                <w:color w:val="FFFFFF"/>
+                <w:sz w:val="20"/>
+                <w:szCs w:val="20"/>
+              </w:rPr>
+              <w:t>NÚMERO DE TELEFONE INCOMPLETO</w:t>
+            </w:r>
+          </w:p>
+        </w:tc>
+      </w:tr>
+      <w:tr>
+        <w:trPr/>
+        <w:tc>
+          <w:tcPr>
+            <w:tcW w:w="356" w:type="dxa"/>
+            <w:tcBorders>
+              <w:top w:val="single" w:sz="4" w:space="0" w:color="000001"/>
+              <w:left w:val="single" w:sz="4" w:space="0" w:color="000001"/>
+              <w:bottom w:val="single" w:sz="4" w:space="0" w:color="000001"/>
+              <w:right w:val="single" w:sz="4" w:space="0" w:color="000001"/>
+              <w:insideH w:val="single" w:sz="4" w:space="0" w:color="000001"/>
+              <w:insideV w:val="single" w:sz="4" w:space="0" w:color="000001"/>
+            </w:tcBorders>
+            <w:shd w:fill="BFBFBF"/>
+          </w:tcPr>
+          <w:p>
+            <w:pPr>
+              <w:pStyle w:val="Normal"/>
+              <w:spacing w:lineRule="auto" w:line="276" w:before="0" w:after="200"/>
+              <w:rPr/>
+            </w:pPr>
+            <w:r>
+              <w:rPr>
+                <w:b/>
+                <w:color w:val="000000"/>
+                <w:sz w:val="20"/>
+                <w:szCs w:val="20"/>
+              </w:rPr>
+              <w:t xml:space="preserve"># </w:t>
+            </w:r>
+          </w:p>
+        </w:tc>
+        <w:tc>
+          <w:tcPr>
+            <w:tcW w:w="3224" w:type="dxa"/>
+            <w:tcBorders>
+              <w:top w:val="single" w:sz="4" w:space="0" w:color="000001"/>
+              <w:left w:val="single" w:sz="4" w:space="0" w:color="000001"/>
+              <w:bottom w:val="single" w:sz="4" w:space="0" w:color="000001"/>
+              <w:right w:val="single" w:sz="4" w:space="0" w:color="000001"/>
+              <w:insideH w:val="single" w:sz="4" w:space="0" w:color="000001"/>
+              <w:insideV w:val="single" w:sz="4" w:space="0" w:color="000001"/>
+            </w:tcBorders>
+            <w:shd w:fill="BFBFBF"/>
+            <w:tcMar>
+              <w:left w:w="28" w:type="dxa"/>
+            </w:tcMar>
+          </w:tcPr>
+          <w:p>
+            <w:pPr>
+              <w:pStyle w:val="Normal"/>
+              <w:spacing w:lineRule="auto" w:line="276" w:before="0" w:after="200"/>
+              <w:rPr/>
+            </w:pPr>
+            <w:r>
+              <w:rPr>
+                <w:b/>
+                <w:color w:val="000000"/>
+                <w:sz w:val="20"/>
+                <w:szCs w:val="20"/>
+              </w:rPr>
+              <w:t>DESCRIÇÃO DA SITUAÇÃO</w:t>
+            </w:r>
+          </w:p>
+        </w:tc>
+        <w:tc>
+          <w:tcPr>
+            <w:tcW w:w="3152" w:type="dxa"/>
+            <w:tcBorders>
+              <w:top w:val="single" w:sz="4" w:space="0" w:color="000001"/>
+              <w:left w:val="single" w:sz="4" w:space="0" w:color="000001"/>
+              <w:bottom w:val="single" w:sz="4" w:space="0" w:color="000001"/>
+              <w:right w:val="single" w:sz="4" w:space="0" w:color="000001"/>
+              <w:insideH w:val="single" w:sz="4" w:space="0" w:color="000001"/>
+              <w:insideV w:val="single" w:sz="4" w:space="0" w:color="000001"/>
+            </w:tcBorders>
+            <w:shd w:fill="BFBFBF"/>
+            <w:tcMar>
+              <w:left w:w="28" w:type="dxa"/>
+            </w:tcMar>
+          </w:tcPr>
+          <w:p>
+            <w:pPr>
+              <w:pStyle w:val="Normal"/>
+              <w:spacing w:lineRule="auto" w:line="276" w:before="0" w:after="200"/>
+              <w:rPr/>
+            </w:pPr>
+            <w:r>
+              <w:rPr>
+                <w:b/>
+                <w:color w:val="000000"/>
+                <w:sz w:val="20"/>
+                <w:szCs w:val="20"/>
+              </w:rPr>
+              <w:t>ENTRADAS PARA A SITUAÇÃO</w:t>
+            </w:r>
+          </w:p>
+        </w:tc>
+        <w:tc>
+          <w:tcPr>
+            <w:tcW w:w="3128" w:type="dxa"/>
+            <w:tcBorders>
+              <w:top w:val="single" w:sz="4" w:space="0" w:color="000001"/>
+              <w:left w:val="single" w:sz="4" w:space="0" w:color="000001"/>
+              <w:bottom w:val="single" w:sz="4" w:space="0" w:color="000001"/>
+              <w:right w:val="single" w:sz="4" w:space="0" w:color="000001"/>
+              <w:insideH w:val="single" w:sz="4" w:space="0" w:color="000001"/>
+              <w:insideV w:val="single" w:sz="4" w:space="0" w:color="000001"/>
+            </w:tcBorders>
+            <w:shd w:fill="BFBFBF"/>
+            <w:tcMar>
+              <w:left w:w="28" w:type="dxa"/>
+            </w:tcMar>
+          </w:tcPr>
+          <w:p>
+            <w:pPr>
+              <w:pStyle w:val="Normal"/>
+              <w:spacing w:lineRule="auto" w:line="276" w:before="0" w:after="200"/>
+              <w:rPr/>
+            </w:pPr>
+            <w:r>
+              <w:rPr>
+                <w:b/>
+                <w:color w:val="000000"/>
+                <w:sz w:val="20"/>
+                <w:szCs w:val="20"/>
+              </w:rPr>
+              <w:t>RESULTADO RESULTADO</w:t>
+            </w:r>
+          </w:p>
+        </w:tc>
+      </w:tr>
+      <w:tr>
+        <w:trPr>
+          <w:trHeight w:val="1116" w:hRule="atLeast"/>
+        </w:trPr>
+        <w:tc>
+          <w:tcPr>
+            <w:tcW w:w="356" w:type="dxa"/>
+            <w:tcBorders>
+              <w:top w:val="single" w:sz="4" w:space="0" w:color="000001"/>
+              <w:left w:val="single" w:sz="4" w:space="0" w:color="000001"/>
+              <w:bottom w:val="single" w:sz="4" w:space="0" w:color="000001"/>
+              <w:right w:val="single" w:sz="4" w:space="0" w:color="000001"/>
+              <w:insideH w:val="single" w:sz="4" w:space="0" w:color="000001"/>
+              <w:insideV w:val="single" w:sz="4" w:space="0" w:color="000001"/>
+            </w:tcBorders>
+            <w:shd w:fill="auto" w:val="clear"/>
+          </w:tcPr>
+          <w:p>
+            <w:pPr>
+              <w:pStyle w:val="Normal"/>
+              <w:spacing w:lineRule="auto" w:line="276" w:before="0" w:after="200"/>
+              <w:rPr/>
+            </w:pPr>
+            <w:r>
+              <w:rPr>
+                <w:color w:val="000000"/>
+                <w:sz w:val="20"/>
+                <w:szCs w:val="20"/>
+              </w:rPr>
+              <w:t>1</w:t>
+            </w:r>
+          </w:p>
+        </w:tc>
+        <w:tc>
+          <w:tcPr>
+            <w:tcW w:w="3224" w:type="dxa"/>
+            <w:tcBorders>
+              <w:top w:val="single" w:sz="4" w:space="0" w:color="000001"/>
+              <w:left w:val="single" w:sz="4" w:space="0" w:color="000001"/>
+              <w:bottom w:val="single" w:sz="4" w:space="0" w:color="000001"/>
+              <w:right w:val="single" w:sz="4" w:space="0" w:color="000001"/>
+              <w:insideH w:val="single" w:sz="4" w:space="0" w:color="000001"/>
+              <w:insideV w:val="single" w:sz="4" w:space="0" w:color="000001"/>
+            </w:tcBorders>
+            <w:shd w:fill="auto" w:val="clear"/>
+            <w:tcMar>
+              <w:left w:w="28" w:type="dxa"/>
+            </w:tcMar>
+          </w:tcPr>
+          <w:p>
+            <w:pPr>
+              <w:pStyle w:val="Normal"/>
+              <w:spacing w:lineRule="auto" w:line="276" w:before="0" w:after="200"/>
+              <w:rPr/>
+            </w:pPr>
+            <w:r>
+              <w:rPr>
+                <w:color w:val="000000"/>
+                <w:sz w:val="20"/>
+                <w:szCs w:val="20"/>
+              </w:rPr>
+              <w:t>Abre o aplicativo e clica em criar conta</w:t>
+            </w:r>
+          </w:p>
+        </w:tc>
+        <w:tc>
+          <w:tcPr>
+            <w:tcW w:w="3152" w:type="dxa"/>
+            <w:tcBorders>
+              <w:top w:val="single" w:sz="4" w:space="0" w:color="000001"/>
+              <w:left w:val="single" w:sz="4" w:space="0" w:color="000001"/>
+              <w:bottom w:val="single" w:sz="4" w:space="0" w:color="000001"/>
+              <w:right w:val="single" w:sz="4" w:space="0" w:color="000001"/>
+              <w:insideH w:val="single" w:sz="4" w:space="0" w:color="000001"/>
+              <w:insideV w:val="single" w:sz="4" w:space="0" w:color="000001"/>
+            </w:tcBorders>
+            <w:shd w:fill="auto" w:val="clear"/>
+            <w:tcMar>
+              <w:left w:w="28" w:type="dxa"/>
+            </w:tcMar>
+          </w:tcPr>
+          <w:p>
+            <w:pPr>
+              <w:pStyle w:val="Normal"/>
+              <w:spacing w:lineRule="auto" w:line="276" w:before="0" w:after="200"/>
+              <w:rPr/>
+            </w:pPr>
+            <w:r>
+              <w:rPr>
+                <w:color w:val="000000"/>
+                <w:sz w:val="20"/>
+                <w:szCs w:val="20"/>
+              </w:rPr>
+              <w:t xml:space="preserve">Nome: </w:t>
+            </w:r>
+            <w:r>
+              <w:rPr>
+                <w:color w:val="000000"/>
+                <w:sz w:val="20"/>
+                <w:szCs w:val="20"/>
+              </w:rPr>
+              <w:t>maria jose</w:t>
+            </w:r>
+            <w:r>
+              <w:rPr>
+                <w:color w:val="000000"/>
+                <w:sz w:val="20"/>
+                <w:szCs w:val="20"/>
+              </w:rPr>
+              <w:t xml:space="preserve">; e-mail: </w:t>
+            </w:r>
+            <w:r>
+              <w:rPr>
+                <w:color w:val="000000"/>
+                <w:sz w:val="20"/>
+                <w:szCs w:val="20"/>
+              </w:rPr>
+              <w:t>mariazinha@yahoo.com</w:t>
+            </w:r>
+            <w:r>
+              <w:rPr>
+                <w:color w:val="000000"/>
+                <w:sz w:val="20"/>
+                <w:szCs w:val="20"/>
+              </w:rPr>
+              <w:t xml:space="preserve"> username: </w:t>
+            </w:r>
+            <w:r>
+              <w:rPr>
+                <w:color w:val="000000"/>
+                <w:sz w:val="20"/>
+                <w:szCs w:val="20"/>
+              </w:rPr>
+              <w:t>mariazinha</w:t>
+            </w:r>
+            <w:r>
+              <w:rPr>
+                <w:color w:val="000000"/>
+                <w:sz w:val="20"/>
+                <w:szCs w:val="20"/>
+              </w:rPr>
+              <w:t xml:space="preserve">; senha: </w:t>
+            </w:r>
+            <w:bookmarkStart w:id="1" w:name="__DdeLink__140_1154132536"/>
+            <w:r>
+              <w:rPr>
+                <w:color w:val="000000"/>
+                <w:sz w:val="20"/>
+                <w:szCs w:val="20"/>
+              </w:rPr>
+              <w:t>1234567</w:t>
+            </w:r>
+            <w:bookmarkEnd w:id="1"/>
+            <w:r>
+              <w:rPr>
+                <w:color w:val="000000"/>
+                <w:sz w:val="20"/>
+                <w:szCs w:val="20"/>
+              </w:rPr>
+              <w:t xml:space="preserve">; confirmação de senha: </w:t>
+            </w:r>
+            <w:r>
+              <w:rPr>
+                <w:color w:val="000000"/>
+                <w:sz w:val="20"/>
+                <w:szCs w:val="20"/>
+              </w:rPr>
+              <w:t>1234567</w:t>
+            </w:r>
+            <w:r>
+              <w:rPr>
+                <w:color w:val="000000"/>
+                <w:sz w:val="20"/>
+                <w:szCs w:val="20"/>
+              </w:rPr>
+              <w:t xml:space="preserve">; cpf: </w:t>
+            </w:r>
+            <w:r>
+              <w:rPr>
+                <w:color w:val="000000"/>
+                <w:sz w:val="20"/>
+                <w:szCs w:val="20"/>
+              </w:rPr>
+              <w:t>263.799.558-01</w:t>
+            </w:r>
+          </w:p>
+        </w:tc>
+        <w:tc>
+          <w:tcPr>
+            <w:tcW w:w="3128" w:type="dxa"/>
+            <w:tcBorders>
+              <w:top w:val="single" w:sz="4" w:space="0" w:color="000001"/>
+              <w:left w:val="single" w:sz="4" w:space="0" w:color="000001"/>
+              <w:bottom w:val="single" w:sz="4" w:space="0" w:color="000001"/>
+              <w:right w:val="single" w:sz="4" w:space="0" w:color="000001"/>
+              <w:insideH w:val="single" w:sz="4" w:space="0" w:color="000001"/>
+              <w:insideV w:val="single" w:sz="4" w:space="0" w:color="000001"/>
+            </w:tcBorders>
+            <w:shd w:fill="auto" w:val="clear"/>
+            <w:tcMar>
+              <w:left w:w="28" w:type="dxa"/>
+            </w:tcMar>
+          </w:tcPr>
+          <w:p>
+            <w:pPr>
+              <w:pStyle w:val="Normal"/>
+              <w:spacing w:lineRule="auto" w:line="276" w:before="0" w:after="200"/>
+              <w:rPr/>
+            </w:pPr>
+            <w:r>
+              <w:rPr>
+                <w:color w:val="000000"/>
+                <w:sz w:val="20"/>
+                <w:szCs w:val="20"/>
+              </w:rPr>
+              <w:t xml:space="preserve">Mostra mensagem de erro informando que o </w:t>
+            </w:r>
+            <w:r>
+              <w:rPr>
+                <w:color w:val="000000"/>
+                <w:sz w:val="20"/>
+                <w:szCs w:val="20"/>
+              </w:rPr>
+              <w:t>número de telefone deve ser preenchido por completo</w:t>
+            </w:r>
+          </w:p>
+        </w:tc>
+      </w:tr>
+    </w:tbl>
+    <w:p>
+      <w:pPr>
+        <w:pStyle w:val="Normal"/>
+        <w:rPr/>
+      </w:pPr>
+      <w:r>
+        <w:rPr/>
+      </w:r>
+    </w:p>
     <w:sectPr>
-      <w:headerReference w:type="default" r:id="rId3"/>
-      <w:footerReference w:type="default" r:id="rId4"/>
+      <w:headerReference w:type="default" r:id="rId6"/>
+      <w:footerReference w:type="default" r:id="rId7"/>
       <w:type w:val="nextPage"/>
       <w:pgSz w:w="11906" w:h="16838"/>
       <w:pgMar w:left="1440" w:right="1440" w:header="0" w:top="1440" w:footer="720" w:bottom="1440" w:gutter="0"/>
@@ -3283,6 +3365,7 @@
   </w:style>
   <w:style w:type="paragraph" w:styleId="Heading1">
     <w:name w:val="Heading 1"/>
+    <w:basedOn w:val="Heading"/>
     <w:next w:val="Normal"/>
     <w:qFormat/>
     <w:pPr>
@@ -3304,6 +3387,7 @@
   </w:style>
   <w:style w:type="paragraph" w:styleId="Heading2">
     <w:name w:val="Heading 2"/>
+    <w:basedOn w:val="Heading"/>
     <w:next w:val="Normal"/>
     <w:qFormat/>
     <w:pPr>
@@ -3326,6 +3410,7 @@
   </w:style>
   <w:style w:type="paragraph" w:styleId="Heading3">
     <w:name w:val="Heading 3"/>
+    <w:basedOn w:val="Heading"/>
     <w:next w:val="Normal"/>
     <w:qFormat/>
     <w:pPr>
@@ -3348,6 +3433,7 @@
   </w:style>
   <w:style w:type="paragraph" w:styleId="Heading4">
     <w:name w:val="Heading 4"/>
+    <w:basedOn w:val="Heading"/>
     <w:next w:val="Normal"/>
     <w:qFormat/>
     <w:pPr>
@@ -3369,6 +3455,7 @@
   </w:style>
   <w:style w:type="paragraph" w:styleId="Heading5">
     <w:name w:val="Heading 5"/>
+    <w:basedOn w:val="Heading"/>
     <w:next w:val="Normal"/>
     <w:qFormat/>
     <w:pPr>
@@ -3390,6 +3477,7 @@
   </w:style>
   <w:style w:type="paragraph" w:styleId="Heading6">
     <w:name w:val="Heading 6"/>
+    <w:basedOn w:val="Heading"/>
     <w:next w:val="Normal"/>
     <w:qFormat/>
     <w:pPr>
@@ -8225,6 +8313,20 @@
     <w:pPr/>
     <w:rPr/>
   </w:style>
+  <w:style w:type="paragraph" w:styleId="TableContents">
+    <w:name w:val="Table Contents"/>
+    <w:basedOn w:val="Normal"/>
+    <w:qFormat/>
+    <w:pPr/>
+    <w:rPr/>
+  </w:style>
+  <w:style w:type="paragraph" w:styleId="TableHeading">
+    <w:name w:val="Table Heading"/>
+    <w:basedOn w:val="TableContents"/>
+    <w:qFormat/>
+    <w:pPr/>
+    <w:rPr/>
+  </w:style>
   <w:style w:type="table" w:default="1" w:styleId="TableNormal">
     <w:name w:val="Table Normal"/>
   </w:style>

</xml_diff>